<commit_message>
update Git.pptx, create autotools.docx
</commit_message>
<xml_diff>
--- a/Các lệnh git cơ bản.docx
+++ b/Các lệnh git cơ bản.docx
@@ -4,6 +4,12 @@
   <w:body>
     <w:sdt>
       <w:sdtPr>
+        <w:rPr>
+          <w:rFonts w:asciiTheme="minorHAnsi" w:eastAsiaTheme="minorHAnsi" w:hAnsiTheme="minorHAnsi" w:cstheme="minorBidi"/>
+          <w:color w:val="auto"/>
+          <w:sz w:val="22"/>
+          <w:szCs w:val="22"/>
+        </w:rPr>
         <w:id w:val="1362083938"/>
         <w:docPartObj>
           <w:docPartGallery w:val="Table of Contents"/>
@@ -12,13 +18,9 @@
       </w:sdtPr>
       <w:sdtEndPr>
         <w:rPr>
-          <w:rFonts w:asciiTheme="minorHAnsi" w:eastAsiaTheme="minorHAnsi" w:hAnsiTheme="minorHAnsi" w:cstheme="minorBidi"/>
           <w:b/>
           <w:bCs/>
           <w:noProof/>
-          <w:color w:val="auto"/>
-          <w:sz w:val="22"/>
-          <w:szCs w:val="22"/>
         </w:rPr>
       </w:sdtEndPr>
       <w:sdtContent>
@@ -29,8 +31,6 @@
           <w:r>
             <w:t>Mục lục</w:t>
           </w:r>
-          <w:bookmarkStart w:id="0" w:name="_GoBack"/>
-          <w:bookmarkEnd w:id="0"/>
         </w:p>
         <w:p>
           <w:pPr>
@@ -1278,7 +1278,9 @@
           <w:szCs w:val="28"/>
         </w:rPr>
       </w:pPr>
-      <w:bookmarkStart w:id="1" w:name="_Toc501097645"/>
+      <w:bookmarkStart w:id="0" w:name="_Toc501097645"/>
+      <w:bookmarkStart w:id="1" w:name="_GoBack"/>
+      <w:bookmarkEnd w:id="1"/>
       <w:r>
         <w:rPr>
           <w:rFonts w:ascii="Times New Roman" w:hAnsi="Times New Roman"/>
@@ -1287,7 +1289,7 @@
         </w:rPr>
         <w:t>1. init: Khởi tạo một kho chứa từ thư mục cũ:</w:t>
       </w:r>
-      <w:bookmarkEnd w:id="1"/>
+      <w:bookmarkEnd w:id="0"/>
     </w:p>
     <w:p>
       <w:pPr>
@@ -1342,6 +1344,388 @@
     </w:p>
     <w:p>
       <w:pPr>
+        <w:rPr>
+          <w:rFonts w:ascii="Times New Roman" w:hAnsi="Times New Roman"/>
+          <w:sz w:val="28"/>
+          <w:szCs w:val="28"/>
+        </w:rPr>
+      </w:pPr>
+      <w:r>
+        <w:rPr>
+          <w:rFonts w:ascii="Times New Roman" w:hAnsi="Times New Roman"/>
+          <w:sz w:val="28"/>
+          <w:szCs w:val="28"/>
+        </w:rPr>
+        <w:t xml:space="preserve"> </w:t>
+      </w:r>
+      <w:r>
+        <w:rPr>
+          <w:rFonts w:ascii="Times New Roman" w:hAnsi="Times New Roman"/>
+          <w:sz w:val="28"/>
+          <w:szCs w:val="28"/>
+        </w:rPr>
+        <w:t>- $ git init --bare &lt;directory&gt;: tạo ra một repository rỗng, nhưng không có working directory nên không thể chỉnh sửa các tệp tin hay commit những thay đổi trong repository này. Lệnh này thường được dùng để tạo remote central repository.</w:t>
+      </w:r>
+    </w:p>
+    <w:p>
+      <w:pPr>
+        <w:rPr>
+          <w:rFonts w:ascii="Times New Roman" w:hAnsi="Times New Roman"/>
+          <w:sz w:val="28"/>
+          <w:szCs w:val="28"/>
+        </w:rPr>
+      </w:pPr>
+      <w:r>
+        <w:rPr>
+          <w:rFonts w:ascii="Times New Roman" w:hAnsi="Times New Roman"/>
+          <w:sz w:val="28"/>
+          <w:szCs w:val="28"/>
+        </w:rPr>
+        <w:lastRenderedPageBreak/>
+        <w:t xml:space="preserve">- $ git init &lt;directory&gt; --template=&lt;template_directory&gt;: tạo ra một repository mới và copy các file từ &lt;template_directory&gt; vào repository này. </w:t>
+      </w:r>
+    </w:p>
+    <w:p>
+      <w:pPr>
+        <w:rPr>
+          <w:rFonts w:ascii="Times New Roman" w:hAnsi="Times New Roman"/>
+          <w:sz w:val="28"/>
+          <w:szCs w:val="28"/>
+        </w:rPr>
+      </w:pPr>
+      <w:r>
+        <w:rPr>
+          <w:rFonts w:ascii="Times New Roman" w:hAnsi="Times New Roman"/>
+          <w:sz w:val="28"/>
+          <w:szCs w:val="28"/>
+        </w:rPr>
+        <w:t>- Các option khác:</w:t>
+      </w:r>
+    </w:p>
+    <w:p>
+      <w:pPr>
+        <w:rPr>
+          <w:rFonts w:ascii="Times New Roman" w:hAnsi="Times New Roman"/>
+          <w:sz w:val="28"/>
+          <w:szCs w:val="28"/>
+        </w:rPr>
+      </w:pPr>
+      <w:r>
+        <w:rPr>
+          <w:rFonts w:ascii="Times New Roman" w:hAnsi="Times New Roman"/>
+          <w:sz w:val="28"/>
+          <w:szCs w:val="28"/>
+        </w:rPr>
+        <w:t xml:space="preserve">   + -q, --quiet: chỉ in ra các error, warning message và bỏ qua các output khác.</w:t>
+      </w:r>
+    </w:p>
+    <w:p>
+      <w:pPr>
+        <w:rPr>
+          <w:rFonts w:ascii="Times New Roman" w:hAnsi="Times New Roman"/>
+          <w:sz w:val="28"/>
+          <w:szCs w:val="28"/>
+        </w:rPr>
+      </w:pPr>
+      <w:r>
+        <w:rPr>
+          <w:rFonts w:ascii="Times New Roman" w:hAnsi="Times New Roman"/>
+          <w:sz w:val="28"/>
+          <w:szCs w:val="28"/>
+        </w:rPr>
+        <w:t xml:space="preserve">   + --separate-git-dir=&lt;git dir&gt;: tạo ra một file text chứa đường dẫn (path) tới các thư mục của git. </w:t>
+      </w:r>
+    </w:p>
+    <w:p>
+      <w:pPr>
+        <w:rPr>
+          <w:rFonts w:ascii="Times New Roman" w:hAnsi="Times New Roman"/>
+          <w:sz w:val="28"/>
+          <w:szCs w:val="28"/>
+        </w:rPr>
+      </w:pPr>
+      <w:r>
+        <w:rPr>
+          <w:rFonts w:ascii="Times New Roman" w:hAnsi="Times New Roman"/>
+          <w:sz w:val="28"/>
+          <w:szCs w:val="28"/>
+        </w:rPr>
+        <w:t xml:space="preserve">   + --shared[=(false|true|umask|group|all|world|everybody|0xxx)]: chỉ định việc chia sẻ repository đến nhiều người dùng</w:t>
+      </w:r>
+    </w:p>
+    <w:p>
+      <w:pPr>
+        <w:rPr>
+          <w:rFonts w:ascii="Times New Roman" w:hAnsi="Times New Roman"/>
+          <w:sz w:val="28"/>
+          <w:szCs w:val="28"/>
+        </w:rPr>
+      </w:pPr>
+      <w:r>
+        <w:rPr>
+          <w:rFonts w:ascii="Times New Roman" w:hAnsi="Times New Roman"/>
+          <w:sz w:val="28"/>
+          <w:szCs w:val="28"/>
+        </w:rPr>
+        <w:t xml:space="preserve">      * umask (hoặc false): dùng phân quyền được report bởi umask. (Mặc định).</w:t>
+      </w:r>
+    </w:p>
+    <w:p>
+      <w:pPr>
+        <w:rPr>
+          <w:rFonts w:ascii="Times New Roman" w:hAnsi="Times New Roman"/>
+          <w:sz w:val="28"/>
+          <w:szCs w:val="28"/>
+        </w:rPr>
+      </w:pPr>
+      <w:r>
+        <w:rPr>
+          <w:rFonts w:ascii="Times New Roman" w:hAnsi="Times New Roman"/>
+          <w:sz w:val="28"/>
+          <w:szCs w:val="28"/>
+        </w:rPr>
+        <w:t xml:space="preserve">      * group (hoặc true): khiến repository có thể được chỉnh sửa bởi group.</w:t>
+      </w:r>
+    </w:p>
+    <w:p>
+      <w:pPr>
+        <w:rPr>
+          <w:rFonts w:ascii="Times New Roman" w:hAnsi="Times New Roman"/>
+          <w:sz w:val="28"/>
+          <w:szCs w:val="28"/>
+        </w:rPr>
+      </w:pPr>
+      <w:r>
+        <w:rPr>
+          <w:rFonts w:ascii="Times New Roman" w:hAnsi="Times New Roman"/>
+          <w:sz w:val="28"/>
+          <w:szCs w:val="28"/>
+        </w:rPr>
+        <w:t xml:space="preserve">      * all (hoặc world, everybody): giống với group nhưng ở đây là khiến cho tất cả mọi người dùng đều đọc được repository này.</w:t>
+      </w:r>
+    </w:p>
+    <w:p>
+      <w:pPr>
+        <w:rPr>
+          <w:rFonts w:ascii="Times New Roman" w:hAnsi="Times New Roman"/>
+          <w:sz w:val="28"/>
+          <w:szCs w:val="28"/>
+        </w:rPr>
+      </w:pPr>
+      <w:r>
+        <w:rPr>
+          <w:rFonts w:ascii="Times New Roman" w:hAnsi="Times New Roman"/>
+          <w:sz w:val="28"/>
+          <w:szCs w:val="28"/>
+        </w:rPr>
+        <w:t xml:space="preserve">      * 0xxx: 0640 - tạo ra repository có thể đọc bởi group nhưng không thể sửa hay công khai cho người khác. 0660 - tạo ra repository có thể đọc và sửa bởi người dùng hiện tại và group nhưng không thể công khai với người khác.</w:t>
+      </w:r>
+    </w:p>
+    <w:p>
+      <w:pPr>
+        <w:rPr>
+          <w:rFonts w:ascii="Times New Roman" w:hAnsi="Times New Roman"/>
+          <w:sz w:val="28"/>
+          <w:szCs w:val="28"/>
+        </w:rPr>
+      </w:pPr>
+      <w:r>
+        <w:rPr>
+          <w:rFonts w:ascii="Times New Roman" w:hAnsi="Times New Roman"/>
+          <w:sz w:val="28"/>
+          <w:szCs w:val="28"/>
+        </w:rPr>
+        <w:t xml:space="preserve">- Sau câu lệnh init là câu lệnh add, commit rồi đến câu lệnh remote: $ git remote add origin &lt;URL&gt; với URL là đường dẫn của một repository online (được tạo trên trang github). Sau đó có thể </w:t>
+      </w:r>
+      <w:r>
+        <w:rPr>
+          <w:rFonts w:ascii="Times New Roman" w:hAnsi="Times New Roman"/>
+          <w:sz w:val="28"/>
+          <w:szCs w:val="28"/>
+        </w:rPr>
+        <w:t>dùng</w:t>
+      </w:r>
+      <w:r>
+        <w:rPr>
+          <w:rFonts w:ascii="Times New Roman" w:hAnsi="Times New Roman"/>
+          <w:sz w:val="28"/>
+          <w:szCs w:val="28"/>
+        </w:rPr>
+        <w:t xml:space="preserve"> $ </w:t>
+      </w:r>
+      <w:r>
+        <w:rPr>
+          <w:rFonts w:ascii="Times New Roman" w:hAnsi="Times New Roman"/>
+          <w:sz w:val="28"/>
+          <w:szCs w:val="28"/>
+        </w:rPr>
+        <w:t xml:space="preserve">git push -u </w:t>
+      </w:r>
+      <w:r>
+        <w:rPr>
+          <w:rFonts w:ascii="Times New Roman" w:hAnsi="Times New Roman"/>
+          <w:sz w:val="28"/>
+          <w:szCs w:val="28"/>
+        </w:rPr>
+        <w:t>origin</w:t>
+      </w:r>
+      <w:r>
+        <w:rPr>
+          <w:rFonts w:ascii="Times New Roman" w:hAnsi="Times New Roman"/>
+          <w:sz w:val="28"/>
+          <w:szCs w:val="28"/>
+        </w:rPr>
+        <w:t xml:space="preserve"> master</w:t>
+      </w:r>
+      <w:r>
+        <w:rPr>
+          <w:rFonts w:ascii="Times New Roman" w:hAnsi="Times New Roman"/>
+          <w:sz w:val="28"/>
+          <w:szCs w:val="28"/>
+        </w:rPr>
+        <w:t xml:space="preserve"> để</w:t>
+      </w:r>
+      <w:r>
+        <w:rPr>
+          <w:rFonts w:ascii="Times New Roman" w:hAnsi="Times New Roman"/>
+          <w:sz w:val="28"/>
+          <w:szCs w:val="28"/>
+        </w:rPr>
+        <w:t xml:space="preserve"> push</w:t>
+      </w:r>
+      <w:r>
+        <w:rPr>
+          <w:rFonts w:ascii="Times New Roman" w:hAnsi="Times New Roman"/>
+          <w:sz w:val="28"/>
+          <w:szCs w:val="28"/>
+        </w:rPr>
+        <w:t xml:space="preserve"> </w:t>
+      </w:r>
+      <w:r>
+        <w:rPr>
+          <w:rFonts w:ascii="Times New Roman" w:hAnsi="Times New Roman"/>
+          <w:sz w:val="28"/>
+          <w:szCs w:val="28"/>
+        </w:rPr>
+        <w:t>lên repository này</w:t>
+      </w:r>
+      <w:r>
+        <w:rPr>
+          <w:rFonts w:ascii="Times New Roman" w:hAnsi="Times New Roman"/>
+          <w:sz w:val="28"/>
+          <w:szCs w:val="28"/>
+        </w:rPr>
+        <w:t xml:space="preserve"> (</w:t>
+      </w:r>
+      <w:r>
+        <w:rPr>
+          <w:rFonts w:ascii="Times New Roman" w:hAnsi="Times New Roman"/>
+          <w:sz w:val="28"/>
+          <w:szCs w:val="28"/>
+        </w:rPr>
+        <w:t xml:space="preserve">Tham số -u để cấu hình mặc định remote của mình sẽ là </w:t>
+      </w:r>
+      <w:r>
+        <w:rPr>
+          <w:rFonts w:ascii="Times New Roman" w:hAnsi="Times New Roman"/>
+          <w:sz w:val="28"/>
+          <w:szCs w:val="28"/>
+        </w:rPr>
+        <w:t>origin</w:t>
+      </w:r>
+      <w:r>
+        <w:rPr>
+          <w:rFonts w:ascii="Times New Roman" w:hAnsi="Times New Roman"/>
+          <w:sz w:val="28"/>
+          <w:szCs w:val="28"/>
+        </w:rPr>
+        <w:t xml:space="preserve"> và nhánh mặc định sẽ là nhánh hiện tại. Từ nay về sau chỉ việc gõ git push là đủ.</w:t>
+      </w:r>
+      <w:r>
+        <w:rPr>
+          <w:rFonts w:ascii="Times New Roman" w:hAnsi="Times New Roman"/>
+          <w:sz w:val="28"/>
+          <w:szCs w:val="28"/>
+        </w:rPr>
+        <w:t>)</w:t>
+      </w:r>
+      <w:r>
+        <w:rPr>
+          <w:rFonts w:ascii="Times New Roman" w:hAnsi="Times New Roman"/>
+          <w:sz w:val="28"/>
+          <w:szCs w:val="28"/>
+        </w:rPr>
+        <w:t>.</w:t>
+      </w:r>
+    </w:p>
+    <w:p>
+      <w:pPr>
+        <w:rPr>
+          <w:rFonts w:ascii="Times New Roman" w:hAnsi="Times New Roman"/>
+          <w:sz w:val="28"/>
+          <w:szCs w:val="28"/>
+        </w:rPr>
+      </w:pPr>
+      <w:r>
+        <w:rPr>
+          <w:rFonts w:ascii="Times New Roman" w:hAnsi="Times New Roman"/>
+          <w:sz w:val="28"/>
+          <w:szCs w:val="28"/>
+        </w:rPr>
+        <w:t>- C</w:t>
+      </w:r>
+      <w:r>
+        <w:rPr>
+          <w:rFonts w:ascii="Times New Roman" w:hAnsi="Times New Roman"/>
+          <w:sz w:val="28"/>
+          <w:szCs w:val="28"/>
+        </w:rPr>
+        <w:t>ó thể xem URL của remote repo đó bằng câu lệnh git remote -v.</w:t>
+      </w:r>
+    </w:p>
+    <w:p>
+      <w:pPr>
+        <w:rPr>
+          <w:rFonts w:ascii="Times New Roman" w:hAnsi="Times New Roman"/>
+          <w:sz w:val="28"/>
+          <w:szCs w:val="28"/>
+        </w:rPr>
+      </w:pPr>
+      <w:r>
+        <w:rPr>
+          <w:rFonts w:ascii="Times New Roman" w:hAnsi="Times New Roman"/>
+          <w:sz w:val="28"/>
+          <w:szCs w:val="28"/>
+        </w:rPr>
+        <w:t xml:space="preserve">- </w:t>
+      </w:r>
+      <w:r>
+        <w:rPr>
+          <w:rFonts w:ascii="Times New Roman" w:hAnsi="Times New Roman"/>
+          <w:sz w:val="28"/>
+          <w:szCs w:val="28"/>
+        </w:rPr>
+        <w:t>git remote set-url origin &lt;url&gt;</w:t>
+      </w:r>
+      <w:r>
+        <w:rPr>
+          <w:rFonts w:ascii="Times New Roman" w:hAnsi="Times New Roman"/>
+          <w:sz w:val="28"/>
+          <w:szCs w:val="28"/>
+        </w:rPr>
+        <w:t xml:space="preserve">: </w:t>
+      </w:r>
+      <w:r>
+        <w:rPr>
+          <w:rFonts w:ascii="Times New Roman" w:hAnsi="Times New Roman"/>
+          <w:sz w:val="28"/>
+          <w:szCs w:val="28"/>
+        </w:rPr>
+        <w:t>được sử dụng khi bạn cần đổi remote repo. Giả dụ bạn copy một cái repo của người khác và bạn muốn chuyển owner thành tài khoản GitHub của bạn. Thì bạn sử dụng câu lệnh đó.</w:t>
+      </w:r>
+    </w:p>
+    <w:p>
+      <w:pPr>
         <w:pStyle w:val="Heading1"/>
         <w:rPr>
           <w:rFonts w:ascii="Times New Roman" w:hAnsi="Times New Roman"/>
@@ -1391,25 +1775,33 @@
           <w:sz w:val="28"/>
           <w:szCs w:val="28"/>
         </w:rPr>
+        <w:t xml:space="preserve"> + "$ git clone git://github.com/schacon/grit.git"</w:t>
+      </w:r>
+    </w:p>
+    <w:p>
+      <w:pPr>
+        <w:rPr>
+          <w:rFonts w:ascii="Times New Roman" w:hAnsi="Times New Roman"/>
+          <w:sz w:val="28"/>
+          <w:szCs w:val="28"/>
+        </w:rPr>
+      </w:pPr>
+      <w:r>
+        <w:rPr>
+          <w:rFonts w:ascii="Times New Roman" w:hAnsi="Times New Roman"/>
+          <w:sz w:val="28"/>
+          <w:szCs w:val="28"/>
+        </w:rPr>
+        <w:t xml:space="preserve"> + Một thư mục mới có tên grit sẽ được tạo, kèm theo thư mục .git và bản sao mới nhất của tất cả dữ liệu của kho chứa đó bên trong. Nếu bạn xem bên trong thư mục </w:t>
+      </w:r>
+      <w:r>
+        <w:rPr>
+          <w:rFonts w:ascii="Times New Roman" w:hAnsi="Times New Roman"/>
+          <w:sz w:val="28"/>
+          <w:szCs w:val="28"/>
+        </w:rPr>
         <w:lastRenderedPageBreak/>
-        <w:t xml:space="preserve"> + "$ git clone git://github.com/schacon/grit.git"</w:t>
-      </w:r>
-    </w:p>
-    <w:p>
-      <w:pPr>
-        <w:rPr>
-          <w:rFonts w:ascii="Times New Roman" w:hAnsi="Times New Roman"/>
-          <w:sz w:val="28"/>
-          <w:szCs w:val="28"/>
-        </w:rPr>
-      </w:pPr>
-      <w:r>
-        <w:rPr>
-          <w:rFonts w:ascii="Times New Roman" w:hAnsi="Times New Roman"/>
-          <w:sz w:val="28"/>
-          <w:szCs w:val="28"/>
-        </w:rPr>
-        <w:t xml:space="preserve"> + Một thư mục mới có tên grit sẽ được tạo, kèm theo thư mục .git và bản sao mới nhất của tất cả dữ liệu của kho chứa đó bên trong. Nếu bạn xem bên trong thư mục grit, bạn sẽ thấy các tập tin của dự án bên trong, và đã sẵn sàng cho bạn làm việc hoặc sử dụng.</w:t>
+        <w:t>grit, bạn sẽ thấy các tập tin của dự án bên trong, và đã sẵn sàng cho bạn làm việc hoặc sử dụng.</w:t>
       </w:r>
     </w:p>
     <w:p>
@@ -1465,6 +1857,91 @@
     </w:p>
     <w:p>
       <w:pPr>
+        <w:rPr>
+          <w:rFonts w:ascii="Times New Roman" w:hAnsi="Times New Roman"/>
+          <w:sz w:val="28"/>
+          <w:szCs w:val="28"/>
+        </w:rPr>
+      </w:pPr>
+      <w:r>
+        <w:rPr>
+          <w:rFonts w:ascii="Times New Roman" w:hAnsi="Times New Roman"/>
+          <w:sz w:val="28"/>
+          <w:szCs w:val="28"/>
+        </w:rPr>
+        <w:t>- Các option:</w:t>
+      </w:r>
+    </w:p>
+    <w:p>
+      <w:pPr>
+        <w:rPr>
+          <w:rFonts w:ascii="Times New Roman" w:hAnsi="Times New Roman"/>
+          <w:sz w:val="28"/>
+          <w:szCs w:val="28"/>
+        </w:rPr>
+      </w:pPr>
+      <w:r>
+        <w:rPr>
+          <w:rFonts w:ascii="Times New Roman" w:hAnsi="Times New Roman"/>
+          <w:sz w:val="28"/>
+          <w:szCs w:val="28"/>
+        </w:rPr>
+        <w:t xml:space="preserve">   + --local, -l: bỏ qua cơ chế "Git aware" thông thường mà chỉ thực hiện clone repository bằng cách copy HEAD và các đối tượng dưới nó, thư mục refs. Các tệp trong thư mục .git/objects sẽ được hardlink để tiết kiệm không gian.</w:t>
+      </w:r>
+      <w:r>
+        <w:rPr>
+          <w:rFonts w:ascii="Times New Roman" w:hAnsi="Times New Roman"/>
+          <w:sz w:val="28"/>
+          <w:szCs w:val="28"/>
+        </w:rPr>
+        <w:t xml:space="preserve"> </w:t>
+      </w:r>
+      <w:r>
+        <w:rPr>
+          <w:rFonts w:ascii="Times New Roman" w:hAnsi="Times New Roman"/>
+          <w:sz w:val="28"/>
+          <w:szCs w:val="28"/>
+        </w:rPr>
+        <w:t>Nếu repository là một local path thì --local là mặc định. Nếu repository là URL thì --local bị bỏ qua. Sử dụng --no--local để ghi đè lên trong trường hợp repository là local path, lúc này ta sẽ sử dụng được phương thức vận chuyển của Git theo các thông thường.</w:t>
+      </w:r>
+    </w:p>
+    <w:p>
+      <w:pPr>
+        <w:rPr>
+          <w:rFonts w:ascii="Times New Roman" w:hAnsi="Times New Roman"/>
+          <w:sz w:val="28"/>
+          <w:szCs w:val="28"/>
+        </w:rPr>
+      </w:pPr>
+      <w:r>
+        <w:rPr>
+          <w:rFonts w:ascii="Times New Roman" w:hAnsi="Times New Roman"/>
+          <w:sz w:val="28"/>
+          <w:szCs w:val="28"/>
+        </w:rPr>
+        <w:t xml:space="preserve">   + --no-hardlinks: bắt buộc clone cả những file trong thư mục .git/objects thay vì dùng hardlinks. Điều này có ý nghĩa khi tạo dữ liệu back-up.</w:t>
+      </w:r>
+    </w:p>
+    <w:p>
+      <w:pPr>
+        <w:rPr>
+          <w:rFonts w:ascii="Times New Roman" w:hAnsi="Times New Roman"/>
+          <w:sz w:val="28"/>
+          <w:szCs w:val="28"/>
+        </w:rPr>
+      </w:pPr>
+    </w:p>
+    <w:p>
+      <w:pPr>
+        <w:rPr>
+          <w:rFonts w:ascii="Times New Roman" w:hAnsi="Times New Roman"/>
+          <w:sz w:val="28"/>
+          <w:szCs w:val="28"/>
+        </w:rPr>
+      </w:pPr>
+    </w:p>
+    <w:p>
+      <w:pPr>
         <w:pStyle w:val="Heading1"/>
         <w:rPr>
           <w:rFonts w:ascii="Times New Roman" w:hAnsi="Times New Roman"/>
@@ -1636,6 +2113,7 @@
           <w:sz w:val="28"/>
           <w:szCs w:val="28"/>
         </w:rPr>
+        <w:lastRenderedPageBreak/>
         <w:t xml:space="preserve">   - "...Changes to be committed:... new file: README..."</w:t>
       </w:r>
     </w:p>
@@ -1709,230 +2187,352 @@
           <w:sz w:val="28"/>
           <w:szCs w:val="28"/>
         </w:rPr>
+        <w:t>6. Bỏ qua các tập tin:</w:t>
+      </w:r>
+      <w:bookmarkEnd w:id="6"/>
+    </w:p>
+    <w:p>
+      <w:pPr>
+        <w:rPr>
+          <w:rFonts w:ascii="Times New Roman" w:hAnsi="Times New Roman"/>
+          <w:sz w:val="28"/>
+          <w:szCs w:val="28"/>
+        </w:rPr>
+      </w:pPr>
+      <w:r>
+        <w:rPr>
+          <w:rFonts w:ascii="Times New Roman" w:hAnsi="Times New Roman"/>
+          <w:sz w:val="28"/>
+          <w:szCs w:val="28"/>
+        </w:rPr>
+        <w:t>- Một số tập tin mà bạn không muốn git tự động thêm vào hay không theo dõi (các tập tin nhật ký, các tập tin sinh ra khi biên dịch chương trình...). Trong trường hợp này bạn có thể tạo một tập tin tên là ".gitignore" liệt kê các mẫu (patterns) để hiển thị những tập tin đó, ví dụ như:</w:t>
+      </w:r>
+    </w:p>
+    <w:p>
+      <w:pPr>
+        <w:rPr>
+          <w:rFonts w:ascii="Times New Roman" w:hAnsi="Times New Roman"/>
+          <w:sz w:val="28"/>
+          <w:szCs w:val="28"/>
+        </w:rPr>
+      </w:pPr>
+      <w:r>
+        <w:rPr>
+          <w:rFonts w:ascii="Times New Roman" w:hAnsi="Times New Roman"/>
+          <w:sz w:val="28"/>
+          <w:szCs w:val="28"/>
+        </w:rPr>
+        <w:t xml:space="preserve"> + "$ cat .gitignore</w:t>
+      </w:r>
+    </w:p>
+    <w:p>
+      <w:pPr>
+        <w:rPr>
+          <w:rFonts w:ascii="Times New Roman" w:hAnsi="Times New Roman"/>
+          <w:sz w:val="28"/>
+          <w:szCs w:val="28"/>
+        </w:rPr>
+      </w:pPr>
+      <w:r>
+        <w:rPr>
+          <w:rFonts w:ascii="Times New Roman" w:hAnsi="Times New Roman"/>
+          <w:sz w:val="28"/>
+          <w:szCs w:val="28"/>
+        </w:rPr>
+        <w:t xml:space="preserve">      *.[oa]</w:t>
+      </w:r>
+    </w:p>
+    <w:p>
+      <w:pPr>
+        <w:rPr>
+          <w:rFonts w:ascii="Times New Roman" w:hAnsi="Times New Roman"/>
+          <w:sz w:val="28"/>
+          <w:szCs w:val="28"/>
+        </w:rPr>
+      </w:pPr>
+      <w:r>
+        <w:rPr>
+          <w:rFonts w:ascii="Times New Roman" w:hAnsi="Times New Roman"/>
+          <w:sz w:val="28"/>
+          <w:szCs w:val="28"/>
+        </w:rPr>
+        <w:t xml:space="preserve">      *~"</w:t>
+      </w:r>
+    </w:p>
+    <w:p>
+      <w:pPr>
+        <w:rPr>
+          <w:rFonts w:ascii="Times New Roman" w:hAnsi="Times New Roman"/>
+          <w:sz w:val="28"/>
+          <w:szCs w:val="28"/>
+        </w:rPr>
+      </w:pPr>
+      <w:r>
+        <w:rPr>
+          <w:rFonts w:ascii="Times New Roman" w:hAnsi="Times New Roman"/>
+          <w:sz w:val="28"/>
+          <w:szCs w:val="28"/>
+        </w:rPr>
+        <w:t xml:space="preserve">   - dòng đầu tiên yêu cầu git bỏ qua các tập tin có đuôi .o hoặc .a (các tập tin object và archiev được tạo ra khi dịch mã nguồn)</w:t>
+      </w:r>
+    </w:p>
+    <w:p>
+      <w:pPr>
+        <w:rPr>
+          <w:rFonts w:ascii="Times New Roman" w:hAnsi="Times New Roman"/>
+          <w:sz w:val="28"/>
+          <w:szCs w:val="28"/>
+        </w:rPr>
+      </w:pPr>
+      <w:r>
+        <w:rPr>
+          <w:rFonts w:ascii="Times New Roman" w:hAnsi="Times New Roman"/>
+          <w:sz w:val="28"/>
+          <w:szCs w:val="28"/>
+        </w:rPr>
+        <w:t xml:space="preserve">   - dòng thứ hai yêu cầu git bỏ qua các tập tin có đuôi ~ (các tập tin được dùng để lưu các giá trị tạm thời bởi các chương trình soạn thảo như Emacs)</w:t>
+      </w:r>
+    </w:p>
+    <w:p>
+      <w:pPr>
+        <w:rPr>
+          <w:rFonts w:ascii="Times New Roman" w:hAnsi="Times New Roman"/>
+          <w:sz w:val="28"/>
+          <w:szCs w:val="28"/>
+        </w:rPr>
+      </w:pPr>
+      <w:r>
+        <w:rPr>
+          <w:rFonts w:ascii="Times New Roman" w:hAnsi="Times New Roman"/>
+          <w:sz w:val="28"/>
+          <w:szCs w:val="28"/>
+        </w:rPr>
+        <w:t xml:space="preserve">   - bạn có thể thêm các thư mục: log, tmp, pid...</w:t>
+      </w:r>
+    </w:p>
+    <w:p>
+      <w:pPr>
+        <w:rPr>
+          <w:rFonts w:ascii="Times New Roman" w:hAnsi="Times New Roman"/>
+          <w:sz w:val="28"/>
+          <w:szCs w:val="28"/>
+        </w:rPr>
+      </w:pPr>
+      <w:r>
+        <w:rPr>
+          <w:rFonts w:ascii="Times New Roman" w:hAnsi="Times New Roman"/>
+          <w:sz w:val="28"/>
+          <w:szCs w:val="28"/>
+        </w:rPr>
+        <w:t xml:space="preserve"> + Quy tắc tạo các mẫu:</w:t>
+      </w:r>
+    </w:p>
+    <w:p>
+      <w:pPr>
+        <w:rPr>
+          <w:rFonts w:ascii="Times New Roman" w:hAnsi="Times New Roman"/>
+          <w:sz w:val="28"/>
+          <w:szCs w:val="28"/>
+        </w:rPr>
+      </w:pPr>
+      <w:r>
+        <w:rPr>
+          <w:rFonts w:ascii="Times New Roman" w:hAnsi="Times New Roman"/>
+          <w:sz w:val="28"/>
+          <w:szCs w:val="28"/>
+        </w:rPr>
+        <w:t xml:space="preserve">   - dòng trống hoặc bắt đầu bằng # sẽ được bỏ qua.</w:t>
+      </w:r>
+    </w:p>
+    <w:p>
+      <w:pPr>
+        <w:rPr>
+          <w:rFonts w:ascii="Times New Roman" w:hAnsi="Times New Roman"/>
+          <w:sz w:val="28"/>
+          <w:szCs w:val="28"/>
+        </w:rPr>
+      </w:pPr>
+      <w:r>
+        <w:rPr>
+          <w:rFonts w:ascii="Times New Roman" w:hAnsi="Times New Roman"/>
+          <w:sz w:val="28"/>
+          <w:szCs w:val="28"/>
+        </w:rPr>
+        <w:t xml:space="preserve">   - các mẫu chuẩn toàn cầu hoạt động tốt (giống biểu thức chính quy trong shell).</w:t>
+      </w:r>
+    </w:p>
+    <w:p>
+      <w:pPr>
+        <w:rPr>
+          <w:rFonts w:ascii="Times New Roman" w:hAnsi="Times New Roman"/>
+          <w:sz w:val="28"/>
+          <w:szCs w:val="28"/>
+        </w:rPr>
+      </w:pPr>
+      <w:r>
+        <w:rPr>
+          <w:rFonts w:ascii="Times New Roman" w:hAnsi="Times New Roman"/>
+          <w:sz w:val="28"/>
+          <w:szCs w:val="28"/>
+        </w:rPr>
+        <w:t xml:space="preserve">   - các mẫu có thể kết thúc bằng / để chỉ định một thư mục.</w:t>
+      </w:r>
+    </w:p>
+    <w:p>
+      <w:pPr>
+        <w:rPr>
+          <w:rFonts w:ascii="Times New Roman" w:hAnsi="Times New Roman"/>
+          <w:sz w:val="28"/>
+          <w:szCs w:val="28"/>
+        </w:rPr>
+      </w:pPr>
+      <w:r>
+        <w:rPr>
+          <w:rFonts w:ascii="Times New Roman" w:hAnsi="Times New Roman"/>
+          <w:sz w:val="28"/>
+          <w:szCs w:val="28"/>
+        </w:rPr>
+        <w:t xml:space="preserve">   - có thể có các mẫu phủ định bằng các thêm ! vào đầu của mẫu.</w:t>
+      </w:r>
+    </w:p>
+    <w:p>
+      <w:pPr>
+        <w:rPr>
+          <w:rFonts w:ascii="Times New Roman" w:hAnsi="Times New Roman"/>
+          <w:sz w:val="28"/>
+          <w:szCs w:val="28"/>
+        </w:rPr>
+      </w:pPr>
+      <w:r>
+        <w:rPr>
+          <w:rFonts w:ascii="Times New Roman" w:hAnsi="Times New Roman"/>
+          <w:sz w:val="28"/>
+          <w:szCs w:val="28"/>
+        </w:rPr>
+        <w:t xml:space="preserve">   - mẫu **/ có trong git từ phiên bản 1.8.2.</w:t>
+      </w:r>
+    </w:p>
+    <w:p>
+      <w:pPr>
+        <w:pStyle w:val="Heading1"/>
+        <w:rPr>
+          <w:rFonts w:ascii="Times New Roman" w:hAnsi="Times New Roman"/>
+          <w:sz w:val="28"/>
+          <w:szCs w:val="28"/>
+        </w:rPr>
+      </w:pPr>
+      <w:bookmarkStart w:id="7" w:name="_Toc501097651"/>
+      <w:r>
+        <w:rPr>
+          <w:rFonts w:ascii="Times New Roman" w:hAnsi="Times New Roman"/>
+          <w:sz w:val="28"/>
+          <w:szCs w:val="28"/>
+        </w:rPr>
+        <w:t>7. diff: Xem các thay đổi staged và unstaged:</w:t>
+      </w:r>
+      <w:bookmarkEnd w:id="7"/>
+    </w:p>
+    <w:p>
+      <w:pPr>
+        <w:rPr>
+          <w:rFonts w:ascii="Times New Roman" w:hAnsi="Times New Roman"/>
+          <w:sz w:val="28"/>
+          <w:szCs w:val="28"/>
+        </w:rPr>
+      </w:pPr>
+      <w:r>
+        <w:rPr>
+          <w:rFonts w:ascii="Times New Roman" w:hAnsi="Times New Roman"/>
+          <w:sz w:val="28"/>
+          <w:szCs w:val="28"/>
+        </w:rPr>
+        <w:t>- nếu muốn biết chính xác cái đã thay đổi là gì chứ không chỉ tập tin nào bị thay đổi, bạn có thể dùng lệnh git diff.</w:t>
+      </w:r>
+    </w:p>
+    <w:p>
+      <w:pPr>
+        <w:rPr>
+          <w:rFonts w:ascii="Times New Roman" w:hAnsi="Times New Roman"/>
+          <w:sz w:val="28"/>
+          <w:szCs w:val="28"/>
+        </w:rPr>
+      </w:pPr>
+      <w:r>
+        <w:rPr>
+          <w:rFonts w:ascii="Times New Roman" w:hAnsi="Times New Roman"/>
+          <w:sz w:val="28"/>
+          <w:szCs w:val="28"/>
+        </w:rPr>
         <w:lastRenderedPageBreak/>
-        <w:t>6. Bỏ qua các tập tin:</w:t>
-      </w:r>
-      <w:bookmarkEnd w:id="6"/>
-    </w:p>
-    <w:p>
-      <w:pPr>
-        <w:rPr>
-          <w:rFonts w:ascii="Times New Roman" w:hAnsi="Times New Roman"/>
-          <w:sz w:val="28"/>
-          <w:szCs w:val="28"/>
-        </w:rPr>
-      </w:pPr>
-      <w:r>
-        <w:rPr>
-          <w:rFonts w:ascii="Times New Roman" w:hAnsi="Times New Roman"/>
-          <w:sz w:val="28"/>
-          <w:szCs w:val="28"/>
-        </w:rPr>
-        <w:t>- Một số tập tin mà bạn không muốn git tự động thêm vào hay không theo dõi (các tập tin nhật ký, các tập tin sinh ra khi biên dịch chương trình...). Trong trường hợp này bạn có thể tạo một tập tin tên là ".gitignore" liệt kê các mẫu (patterns) để hiển thị những tập tin đó, ví dụ như:</w:t>
-      </w:r>
-    </w:p>
-    <w:p>
-      <w:pPr>
-        <w:rPr>
-          <w:rFonts w:ascii="Times New Roman" w:hAnsi="Times New Roman"/>
-          <w:sz w:val="28"/>
-          <w:szCs w:val="28"/>
-        </w:rPr>
-      </w:pPr>
-      <w:r>
-        <w:rPr>
-          <w:rFonts w:ascii="Times New Roman" w:hAnsi="Times New Roman"/>
-          <w:sz w:val="28"/>
-          <w:szCs w:val="28"/>
-        </w:rPr>
-        <w:t xml:space="preserve"> + "$ cat .gitignore</w:t>
-      </w:r>
-    </w:p>
-    <w:p>
-      <w:pPr>
-        <w:rPr>
-          <w:rFonts w:ascii="Times New Roman" w:hAnsi="Times New Roman"/>
-          <w:sz w:val="28"/>
-          <w:szCs w:val="28"/>
-        </w:rPr>
-      </w:pPr>
-      <w:r>
-        <w:rPr>
-          <w:rFonts w:ascii="Times New Roman" w:hAnsi="Times New Roman"/>
-          <w:sz w:val="28"/>
-          <w:szCs w:val="28"/>
-        </w:rPr>
-        <w:t xml:space="preserve">      *.[oa]</w:t>
-      </w:r>
-    </w:p>
-    <w:p>
-      <w:pPr>
-        <w:rPr>
-          <w:rFonts w:ascii="Times New Roman" w:hAnsi="Times New Roman"/>
-          <w:sz w:val="28"/>
-          <w:szCs w:val="28"/>
-        </w:rPr>
-      </w:pPr>
-      <w:r>
-        <w:rPr>
-          <w:rFonts w:ascii="Times New Roman" w:hAnsi="Times New Roman"/>
-          <w:sz w:val="28"/>
-          <w:szCs w:val="28"/>
-        </w:rPr>
-        <w:t xml:space="preserve">      *~"</w:t>
-      </w:r>
-    </w:p>
-    <w:p>
-      <w:pPr>
-        <w:rPr>
-          <w:rFonts w:ascii="Times New Roman" w:hAnsi="Times New Roman"/>
-          <w:sz w:val="28"/>
-          <w:szCs w:val="28"/>
-        </w:rPr>
-      </w:pPr>
-      <w:r>
-        <w:rPr>
-          <w:rFonts w:ascii="Times New Roman" w:hAnsi="Times New Roman"/>
-          <w:sz w:val="28"/>
-          <w:szCs w:val="28"/>
-        </w:rPr>
-        <w:t xml:space="preserve">   - dòng đầu tiên yêu cầu git bỏ qua các tập tin có đuôi .o hoặc .a (các tập tin object và archiev được tạo ra khi dịch mã nguồn)</w:t>
-      </w:r>
-    </w:p>
-    <w:p>
-      <w:pPr>
-        <w:rPr>
-          <w:rFonts w:ascii="Times New Roman" w:hAnsi="Times New Roman"/>
-          <w:sz w:val="28"/>
-          <w:szCs w:val="28"/>
-        </w:rPr>
-      </w:pPr>
-      <w:r>
-        <w:rPr>
-          <w:rFonts w:ascii="Times New Roman" w:hAnsi="Times New Roman"/>
-          <w:sz w:val="28"/>
-          <w:szCs w:val="28"/>
-        </w:rPr>
-        <w:t xml:space="preserve">   - dòng thứ hai yêu cầu git bỏ qua các tập tin có đuôi ~ (các tập tin được dùng để lưu các giá trị tạm thời bởi các chương trình soạn thảo như Emacs)</w:t>
-      </w:r>
-    </w:p>
-    <w:p>
-      <w:pPr>
-        <w:rPr>
-          <w:rFonts w:ascii="Times New Roman" w:hAnsi="Times New Roman"/>
-          <w:sz w:val="28"/>
-          <w:szCs w:val="28"/>
-        </w:rPr>
-      </w:pPr>
-      <w:r>
-        <w:rPr>
-          <w:rFonts w:ascii="Times New Roman" w:hAnsi="Times New Roman"/>
-          <w:sz w:val="28"/>
-          <w:szCs w:val="28"/>
-        </w:rPr>
-        <w:t xml:space="preserve">   - bạn có thể thêm các thư mục: log, tmp, pid...</w:t>
-      </w:r>
-    </w:p>
-    <w:p>
-      <w:pPr>
-        <w:rPr>
-          <w:rFonts w:ascii="Times New Roman" w:hAnsi="Times New Roman"/>
-          <w:sz w:val="28"/>
-          <w:szCs w:val="28"/>
-        </w:rPr>
-      </w:pPr>
-      <w:r>
-        <w:rPr>
-          <w:rFonts w:ascii="Times New Roman" w:hAnsi="Times New Roman"/>
-          <w:sz w:val="28"/>
-          <w:szCs w:val="28"/>
-        </w:rPr>
-        <w:t xml:space="preserve"> + Quy tắc tạo các mẫu:</w:t>
-      </w:r>
-    </w:p>
-    <w:p>
-      <w:pPr>
-        <w:rPr>
-          <w:rFonts w:ascii="Times New Roman" w:hAnsi="Times New Roman"/>
-          <w:sz w:val="28"/>
-          <w:szCs w:val="28"/>
-        </w:rPr>
-      </w:pPr>
-      <w:r>
-        <w:rPr>
-          <w:rFonts w:ascii="Times New Roman" w:hAnsi="Times New Roman"/>
-          <w:sz w:val="28"/>
-          <w:szCs w:val="28"/>
-        </w:rPr>
-        <w:t xml:space="preserve">   - dòng trống hoặc bắt đầu bằng # sẽ được bỏ qua.</w:t>
-      </w:r>
-    </w:p>
-    <w:p>
-      <w:pPr>
-        <w:rPr>
-          <w:rFonts w:ascii="Times New Roman" w:hAnsi="Times New Roman"/>
-          <w:sz w:val="28"/>
-          <w:szCs w:val="28"/>
-        </w:rPr>
-      </w:pPr>
-      <w:r>
-        <w:rPr>
-          <w:rFonts w:ascii="Times New Roman" w:hAnsi="Times New Roman"/>
-          <w:sz w:val="28"/>
-          <w:szCs w:val="28"/>
-        </w:rPr>
-        <w:t xml:space="preserve">   - các mẫu chuẩn toàn cầu hoạt động tốt (giống biểu thức chính quy trong shell).</w:t>
-      </w:r>
-    </w:p>
-    <w:p>
-      <w:pPr>
-        <w:rPr>
-          <w:rFonts w:ascii="Times New Roman" w:hAnsi="Times New Roman"/>
-          <w:sz w:val="28"/>
-          <w:szCs w:val="28"/>
-        </w:rPr>
-      </w:pPr>
-      <w:r>
-        <w:rPr>
-          <w:rFonts w:ascii="Times New Roman" w:hAnsi="Times New Roman"/>
-          <w:sz w:val="28"/>
-          <w:szCs w:val="28"/>
-        </w:rPr>
-        <w:t xml:space="preserve">   - các mẫu có thể kết thúc bằng / để chỉ định một thư mục.</w:t>
-      </w:r>
-    </w:p>
-    <w:p>
-      <w:pPr>
-        <w:rPr>
-          <w:rFonts w:ascii="Times New Roman" w:hAnsi="Times New Roman"/>
-          <w:sz w:val="28"/>
-          <w:szCs w:val="28"/>
-        </w:rPr>
-      </w:pPr>
-      <w:r>
-        <w:rPr>
-          <w:rFonts w:ascii="Times New Roman" w:hAnsi="Times New Roman"/>
-          <w:sz w:val="28"/>
-          <w:szCs w:val="28"/>
-        </w:rPr>
-        <w:t xml:space="preserve">   - có thể có các mẫu phủ định bằng các thêm ! vào đầu của mẫu.</w:t>
-      </w:r>
-    </w:p>
-    <w:p>
-      <w:pPr>
-        <w:rPr>
-          <w:rFonts w:ascii="Times New Roman" w:hAnsi="Times New Roman"/>
-          <w:sz w:val="28"/>
-          <w:szCs w:val="28"/>
-        </w:rPr>
-      </w:pPr>
-      <w:r>
-        <w:rPr>
-          <w:rFonts w:ascii="Times New Roman" w:hAnsi="Times New Roman"/>
-          <w:sz w:val="28"/>
-          <w:szCs w:val="28"/>
-        </w:rPr>
-        <w:t xml:space="preserve">   - mẫu **/ có trong git từ phiên bản 1.8.2.</w:t>
+        <w:t xml:space="preserve"> + Để xem chính xác bạn đã thay đổi nhưng chưa stage những gì, hãy dùng git diff không sử dụng tham số nào khác.</w:t>
+      </w:r>
+    </w:p>
+    <w:p>
+      <w:pPr>
+        <w:rPr>
+          <w:rFonts w:ascii="Times New Roman" w:hAnsi="Times New Roman"/>
+          <w:sz w:val="28"/>
+          <w:szCs w:val="28"/>
+        </w:rPr>
+      </w:pPr>
+      <w:r>
+        <w:rPr>
+          <w:rFonts w:ascii="Times New Roman" w:hAnsi="Times New Roman"/>
+          <w:sz w:val="28"/>
+          <w:szCs w:val="28"/>
+        </w:rPr>
+        <w:t xml:space="preserve">   - Câu lệnh này so sánh cái ở trong thư mục làm việc của bạn với cái ở trong khu vực tổ chức (staging).</w:t>
+      </w:r>
+    </w:p>
+    <w:p>
+      <w:pPr>
+        <w:rPr>
+          <w:rFonts w:ascii="Times New Roman" w:hAnsi="Times New Roman"/>
+          <w:sz w:val="28"/>
+          <w:szCs w:val="28"/>
+        </w:rPr>
+      </w:pPr>
+      <w:r>
+        <w:rPr>
+          <w:rFonts w:ascii="Times New Roman" w:hAnsi="Times New Roman"/>
+          <w:sz w:val="28"/>
+          <w:szCs w:val="28"/>
+        </w:rPr>
+        <w:t xml:space="preserve"> + Nếu bạn muốn xem những gì bạn đã staged mà chuẩn bị được commit, bạn có thể sử dụng git diff --cached. (từ git 1.6.1 có thể sử dụng git diff --staged).</w:t>
+      </w:r>
+    </w:p>
+    <w:p>
+      <w:pPr>
+        <w:rPr>
+          <w:rFonts w:ascii="Times New Roman" w:hAnsi="Times New Roman"/>
+          <w:sz w:val="28"/>
+          <w:szCs w:val="28"/>
+        </w:rPr>
+      </w:pPr>
+      <w:r>
+        <w:rPr>
+          <w:rFonts w:ascii="Times New Roman" w:hAnsi="Times New Roman"/>
+          <w:sz w:val="28"/>
+          <w:szCs w:val="28"/>
+        </w:rPr>
+        <w:t xml:space="preserve">   - Lệnh này so sánh những thay đổi đã được tổ chức với lần commit trước đó.</w:t>
+      </w:r>
+    </w:p>
+    <w:p>
+      <w:pPr>
+        <w:rPr>
+          <w:rFonts w:ascii="Times New Roman" w:hAnsi="Times New Roman"/>
+          <w:sz w:val="28"/>
+          <w:szCs w:val="28"/>
+        </w:rPr>
+      </w:pPr>
+      <w:r>
+        <w:rPr>
+          <w:rFonts w:ascii="Times New Roman" w:hAnsi="Times New Roman"/>
+          <w:sz w:val="28"/>
+          <w:szCs w:val="28"/>
+        </w:rPr>
+        <w:t xml:space="preserve"> + Nếu chỉ chạy git diff không thôi thì nó sẽ không hiển thị cho bạn tất cả thay đổi từ lần comiit trước - mà chỉ có các thay đổi chưa được tổ chức. Điều này có thể gây khó hiểu một chút, bởi vì nếu như bạn đã tổ chức tất cả các thay đổi, git diff sẽ không hiện gì cả.</w:t>
       </w:r>
     </w:p>
     <w:p>
@@ -1944,110 +2544,166 @@
           <w:szCs w:val="28"/>
         </w:rPr>
       </w:pPr>
-      <w:bookmarkStart w:id="7" w:name="_Toc501097651"/>
-      <w:r>
-        <w:rPr>
-          <w:rFonts w:ascii="Times New Roman" w:hAnsi="Times New Roman"/>
-          <w:sz w:val="28"/>
-          <w:szCs w:val="28"/>
-        </w:rPr>
-        <w:t>7. diff: Xem các thay đổi staged và unstaged:</w:t>
-      </w:r>
-      <w:bookmarkEnd w:id="7"/>
-    </w:p>
-    <w:p>
-      <w:pPr>
-        <w:rPr>
-          <w:rFonts w:ascii="Times New Roman" w:hAnsi="Times New Roman"/>
-          <w:sz w:val="28"/>
-          <w:szCs w:val="28"/>
-        </w:rPr>
-      </w:pPr>
-      <w:r>
-        <w:rPr>
-          <w:rFonts w:ascii="Times New Roman" w:hAnsi="Times New Roman"/>
-          <w:sz w:val="28"/>
-          <w:szCs w:val="28"/>
-        </w:rPr>
-        <w:t>- nếu muốn biết chính xác cái đã thay đổi là gì chứ không chỉ tập tin nào bị thay đổi, bạn có thể dùng lệnh git diff.</w:t>
-      </w:r>
-    </w:p>
-    <w:p>
-      <w:pPr>
-        <w:rPr>
-          <w:rFonts w:ascii="Times New Roman" w:hAnsi="Times New Roman"/>
-          <w:sz w:val="28"/>
-          <w:szCs w:val="28"/>
-        </w:rPr>
-      </w:pPr>
-      <w:r>
-        <w:rPr>
-          <w:rFonts w:ascii="Times New Roman" w:hAnsi="Times New Roman"/>
-          <w:sz w:val="28"/>
-          <w:szCs w:val="28"/>
-        </w:rPr>
-        <w:t xml:space="preserve"> + Để xem chính xác bạn đã thay đổi nhưng chưa stage những gì, hãy dùng git diff không sử dụng tham số nào khác.</w:t>
-      </w:r>
-    </w:p>
-    <w:p>
-      <w:pPr>
-        <w:rPr>
-          <w:rFonts w:ascii="Times New Roman" w:hAnsi="Times New Roman"/>
-          <w:sz w:val="28"/>
-          <w:szCs w:val="28"/>
-        </w:rPr>
-      </w:pPr>
-      <w:r>
-        <w:rPr>
-          <w:rFonts w:ascii="Times New Roman" w:hAnsi="Times New Roman"/>
-          <w:sz w:val="28"/>
-          <w:szCs w:val="28"/>
-        </w:rPr>
-        <w:t xml:space="preserve">   - Câu lệnh này so sánh cái ở trong thư mục làm việc của bạn với cái ở trong khu vực tổ chức (staging).</w:t>
-      </w:r>
-    </w:p>
-    <w:p>
-      <w:pPr>
-        <w:rPr>
-          <w:rFonts w:ascii="Times New Roman" w:hAnsi="Times New Roman"/>
-          <w:sz w:val="28"/>
-          <w:szCs w:val="28"/>
-        </w:rPr>
-      </w:pPr>
-      <w:r>
-        <w:rPr>
-          <w:rFonts w:ascii="Times New Roman" w:hAnsi="Times New Roman"/>
-          <w:sz w:val="28"/>
-          <w:szCs w:val="28"/>
-        </w:rPr>
-        <w:t xml:space="preserve"> + Nếu bạn muốn xem những gì bạn đã staged mà chuẩn bị được commit, bạn có thể sử dụng git diff --cached. (từ git 1.6.1 có thể sử dụng git diff --staged).</w:t>
-      </w:r>
-    </w:p>
-    <w:p>
-      <w:pPr>
-        <w:rPr>
-          <w:rFonts w:ascii="Times New Roman" w:hAnsi="Times New Roman"/>
-          <w:sz w:val="28"/>
-          <w:szCs w:val="28"/>
-        </w:rPr>
-      </w:pPr>
-      <w:r>
-        <w:rPr>
-          <w:rFonts w:ascii="Times New Roman" w:hAnsi="Times New Roman"/>
-          <w:sz w:val="28"/>
-          <w:szCs w:val="28"/>
-        </w:rPr>
-        <w:t xml:space="preserve">   - Lệnh này so sánh những thay đổi đã được tổ chức với lần commit trước đó.</w:t>
-      </w:r>
-    </w:p>
-    <w:p>
-      <w:pPr>
-        <w:rPr>
-          <w:rFonts w:ascii="Times New Roman" w:hAnsi="Times New Roman"/>
-          <w:sz w:val="28"/>
-          <w:szCs w:val="28"/>
-        </w:rPr>
-      </w:pPr>
+      <w:bookmarkStart w:id="8" w:name="_Toc501097652"/>
+      <w:r>
+        <w:rPr>
+          <w:rFonts w:ascii="Times New Roman" w:hAnsi="Times New Roman"/>
+          <w:sz w:val="28"/>
+          <w:szCs w:val="28"/>
+        </w:rPr>
+        <w:t>8. commit thay đổi:</w:t>
+      </w:r>
+      <w:bookmarkEnd w:id="8"/>
+    </w:p>
+    <w:p>
+      <w:pPr>
+        <w:rPr>
+          <w:rFonts w:ascii="Times New Roman" w:hAnsi="Times New Roman"/>
+          <w:sz w:val="28"/>
+          <w:szCs w:val="28"/>
+        </w:rPr>
+      </w:pPr>
+      <w:r>
+        <w:rPr>
+          <w:rFonts w:ascii="Times New Roman" w:hAnsi="Times New Roman"/>
+          <w:sz w:val="28"/>
+          <w:szCs w:val="28"/>
+        </w:rPr>
+        <w:t>- Bây giờ, sau khi đã tổ chức các tập tin theo ý muốn, bạn có thể commit chúng. Những gì chưa được tổ chức ( những tập tin được tạo ra hoặc sửa đổi sau khi chạy lệnh git add) sẽ không được commit. Cách đơn giản nhất để commit là gõ vào git commit.</w:t>
+      </w:r>
+    </w:p>
+    <w:p>
+      <w:pPr>
+        <w:rPr>
+          <w:rFonts w:ascii="Times New Roman" w:hAnsi="Times New Roman"/>
+          <w:sz w:val="28"/>
+          <w:szCs w:val="28"/>
+        </w:rPr>
+      </w:pPr>
+      <w:r>
+        <w:rPr>
+          <w:rFonts w:ascii="Times New Roman" w:hAnsi="Times New Roman"/>
+          <w:sz w:val="28"/>
+          <w:szCs w:val="28"/>
+        </w:rPr>
+        <w:t xml:space="preserve">  + hiện ra thông báo, có thể xoá những dòng chú thích (#) và nhập vào nội dung cho commit đó, hoặc giữ nguyên chú thích để dễ ghi nhớ (để rõ ràng hơn có thể truyền tham số -v cho git commit để đưa tất cả các thay đổi khi thực hiện lệnh diff vào). </w:t>
+      </w:r>
+    </w:p>
+    <w:p>
+      <w:pPr>
+        <w:rPr>
+          <w:rFonts w:ascii="Times New Roman" w:hAnsi="Times New Roman"/>
+          <w:sz w:val="28"/>
+          <w:szCs w:val="28"/>
+        </w:rPr>
+      </w:pPr>
+      <w:r>
+        <w:rPr>
+          <w:rFonts w:ascii="Times New Roman" w:hAnsi="Times New Roman"/>
+          <w:sz w:val="28"/>
+          <w:szCs w:val="28"/>
+        </w:rPr>
+        <w:t xml:space="preserve">  + Khi thoát khỏi trình soạn thảo, git sẽ tạo commit của bạn với các thông báo đó.</w:t>
+      </w:r>
+    </w:p>
+    <w:p>
+      <w:pPr>
+        <w:rPr>
+          <w:rFonts w:ascii="Times New Roman" w:hAnsi="Times New Roman"/>
+          <w:sz w:val="28"/>
+          <w:szCs w:val="28"/>
+        </w:rPr>
+      </w:pPr>
+      <w:r>
+        <w:rPr>
+          <w:rFonts w:ascii="Times New Roman" w:hAnsi="Times New Roman"/>
+          <w:sz w:val="28"/>
+          <w:szCs w:val="28"/>
+        </w:rPr>
+        <w:t xml:space="preserve">  + có thể gõ trực tiếp thông điệp với lệnh commit: </w:t>
+      </w:r>
+    </w:p>
+    <w:p>
+      <w:pPr>
+        <w:rPr>
+          <w:rFonts w:ascii="Times New Roman" w:hAnsi="Times New Roman"/>
+          <w:sz w:val="28"/>
+          <w:szCs w:val="28"/>
+        </w:rPr>
+      </w:pPr>
+      <w:r>
+        <w:rPr>
+          <w:rFonts w:ascii="Times New Roman" w:hAnsi="Times New Roman"/>
+          <w:sz w:val="28"/>
+          <w:szCs w:val="28"/>
+        </w:rPr>
+        <w:t xml:space="preserve">    - "$ git commit -m "gõ vào nội dung thông điệp" ".</w:t>
+      </w:r>
+    </w:p>
+    <w:p>
+      <w:pPr>
+        <w:pStyle w:val="Heading1"/>
+        <w:rPr>
+          <w:rFonts w:ascii="Times New Roman" w:hAnsi="Times New Roman"/>
+          <w:sz w:val="28"/>
+          <w:szCs w:val="28"/>
+        </w:rPr>
+      </w:pPr>
+      <w:bookmarkStart w:id="9" w:name="_Toc501097653"/>
+      <w:r>
+        <w:rPr>
+          <w:rFonts w:ascii="Times New Roman" w:hAnsi="Times New Roman"/>
+          <w:sz w:val="28"/>
+          <w:szCs w:val="28"/>
+        </w:rPr>
+        <w:t>9. Bỏ qua khu vực tổ chức:</w:t>
+      </w:r>
+      <w:bookmarkEnd w:id="9"/>
+    </w:p>
+    <w:p>
+      <w:pPr>
+        <w:rPr>
+          <w:rFonts w:ascii="Times New Roman" w:hAnsi="Times New Roman"/>
+          <w:sz w:val="28"/>
+          <w:szCs w:val="28"/>
+        </w:rPr>
+      </w:pPr>
+      <w:r>
+        <w:rPr>
+          <w:rFonts w:ascii="Times New Roman" w:hAnsi="Times New Roman"/>
+          <w:sz w:val="28"/>
+          <w:szCs w:val="28"/>
+        </w:rPr>
+        <w:t>- Đôi khi khu vực tổ chức khiến quy trình làm việc của bạn trở nên phức tạp. Nếu bạn muốn bỏ qua bước này, chỉ cần thêm vào lựa chọn -a khi thực hiện git commit, Git sẽ tự động thêm tất cả các tập tin đã được theo dõi trước khi thực hiện lệnh commit, cho phép bạn bỏ qua bước git add, ví dụ:</w:t>
+      </w:r>
+    </w:p>
+    <w:p>
+      <w:pPr>
+        <w:rPr>
+          <w:rFonts w:ascii="Times New Roman" w:hAnsi="Times New Roman"/>
+          <w:sz w:val="28"/>
+          <w:szCs w:val="28"/>
+        </w:rPr>
+      </w:pPr>
+      <w:r>
+        <w:rPr>
+          <w:rFonts w:ascii="Times New Roman" w:hAnsi="Times New Roman"/>
+          <w:sz w:val="28"/>
+          <w:szCs w:val="28"/>
+        </w:rPr>
+        <w:t xml:space="preserve"> + "$ git commit -a -m 'gõ vào nội dung commit' ".</w:t>
+      </w:r>
+    </w:p>
+    <w:p>
+      <w:pPr>
+        <w:pStyle w:val="Heading1"/>
+        <w:rPr>
+          <w:rFonts w:ascii="Times New Roman" w:hAnsi="Times New Roman"/>
+          <w:sz w:val="28"/>
+          <w:szCs w:val="28"/>
+        </w:rPr>
+      </w:pPr>
+      <w:bookmarkStart w:id="10" w:name="_Toc501097654"/>
       <w:r>
         <w:rPr>
           <w:rFonts w:ascii="Times New Roman" w:hAnsi="Times New Roman"/>
@@ -2055,7 +2711,59 @@
           <w:szCs w:val="28"/>
         </w:rPr>
         <w:lastRenderedPageBreak/>
-        <w:t xml:space="preserve"> + Nếu chỉ chạy git diff không thôi thì nó sẽ không hiển thị cho bạn tất cả thay đổi từ lần comiit trước - mà chỉ có các thay đổi chưa được tổ chức. Điều này có thể gây khó hiểu một chút, bởi vì nếu như bạn đã tổ chức tất cả các thay đổi, git diff sẽ không hiện gì cả.</w:t>
+        <w:t>10. rm: Xoá tập tin:</w:t>
+      </w:r>
+      <w:bookmarkEnd w:id="10"/>
+    </w:p>
+    <w:p>
+      <w:pPr>
+        <w:rPr>
+          <w:rFonts w:ascii="Times New Roman" w:hAnsi="Times New Roman"/>
+          <w:sz w:val="28"/>
+          <w:szCs w:val="28"/>
+        </w:rPr>
+      </w:pPr>
+      <w:r>
+        <w:rPr>
+          <w:rFonts w:ascii="Times New Roman" w:hAnsi="Times New Roman"/>
+          <w:sz w:val="28"/>
+          <w:szCs w:val="28"/>
+        </w:rPr>
+        <w:t>- Để xoá một tập tin khỏi Git, bạn phải xoá nó khỏi danh sách được theo dõi (chính xác hơn, xoá nó khỏi khu vực tổ chức) và sau đó commit. Lệnh git rm thực hiện điều đó và cũng xoá tập tin khỏi thư mục làm việc vì thế bạn sẽ không thấy nó như là tập tin không được theo dõi trong những lần tiếp theo.</w:t>
+      </w:r>
+    </w:p>
+    <w:p>
+      <w:pPr>
+        <w:rPr>
+          <w:rFonts w:ascii="Times New Roman" w:hAnsi="Times New Roman"/>
+          <w:sz w:val="28"/>
+          <w:szCs w:val="28"/>
+        </w:rPr>
+      </w:pPr>
+      <w:r>
+        <w:rPr>
+          <w:rFonts w:ascii="Times New Roman" w:hAnsi="Times New Roman"/>
+          <w:sz w:val="28"/>
+          <w:szCs w:val="28"/>
+        </w:rPr>
+        <w:t>- Nếu bạn muốn giữ tập tin trong thư mục làm việc nhưng không thêm chúng vào khu vực tổ chức (lưu tập tin trên ổ cứng nhưng không muốn Git theo dõi chúng). Điều này đặc biệt hữu ích nếu như bạn quên thêm nó vào tập .gitignore và vô tình tổ chức (stage) chúng, ví dụ như một tập tin nhật ký lớn hoặc rất nhiều tập tin .a. Để làm được điều này, hãy sử dụng lựa chọn --cached, ví dụ:</w:t>
+      </w:r>
+    </w:p>
+    <w:p>
+      <w:pPr>
+        <w:rPr>
+          <w:rFonts w:ascii="Times New Roman" w:hAnsi="Times New Roman"/>
+          <w:sz w:val="28"/>
+          <w:szCs w:val="28"/>
+        </w:rPr>
+      </w:pPr>
+      <w:r>
+        <w:rPr>
+          <w:rFonts w:ascii="Times New Roman" w:hAnsi="Times New Roman"/>
+          <w:sz w:val="28"/>
+          <w:szCs w:val="28"/>
+        </w:rPr>
+        <w:t xml:space="preserve"> + "$ git rm --cached readme.txt"</w:t>
       </w:r>
     </w:p>
     <w:p>
@@ -2067,100 +2775,49 @@
           <w:szCs w:val="28"/>
         </w:rPr>
       </w:pPr>
-      <w:bookmarkStart w:id="8" w:name="_Toc501097652"/>
-      <w:r>
-        <w:rPr>
-          <w:rFonts w:ascii="Times New Roman" w:hAnsi="Times New Roman"/>
-          <w:sz w:val="28"/>
-          <w:szCs w:val="28"/>
-        </w:rPr>
-        <w:t>8. commit thay đổi:</w:t>
-      </w:r>
-      <w:bookmarkEnd w:id="8"/>
-    </w:p>
-    <w:p>
-      <w:pPr>
-        <w:rPr>
-          <w:rFonts w:ascii="Times New Roman" w:hAnsi="Times New Roman"/>
-          <w:sz w:val="28"/>
-          <w:szCs w:val="28"/>
-        </w:rPr>
-      </w:pPr>
-      <w:r>
-        <w:rPr>
-          <w:rFonts w:ascii="Times New Roman" w:hAnsi="Times New Roman"/>
-          <w:sz w:val="28"/>
-          <w:szCs w:val="28"/>
-        </w:rPr>
-        <w:t>- Bây giờ, sau khi đã tổ chức các tập tin theo ý muốn, bạn có thể commit chúng. Những gì chưa được tổ chức ( những tập tin được tạo ra hoặc sửa đổi sau khi chạy lệnh git add) sẽ không được commit. Cách đơn giản nhất để commit là gõ vào git commit.</w:t>
-      </w:r>
-    </w:p>
-    <w:p>
-      <w:pPr>
-        <w:rPr>
-          <w:rFonts w:ascii="Times New Roman" w:hAnsi="Times New Roman"/>
-          <w:sz w:val="28"/>
-          <w:szCs w:val="28"/>
-        </w:rPr>
-      </w:pPr>
-      <w:r>
-        <w:rPr>
-          <w:rFonts w:ascii="Times New Roman" w:hAnsi="Times New Roman"/>
-          <w:sz w:val="28"/>
-          <w:szCs w:val="28"/>
-        </w:rPr>
-        <w:t xml:space="preserve">  + hiện ra thông báo, có thể xoá những dòng chú thích (#) và nhập vào nội dung cho commit đó, hoặc giữ nguyên chú thích để dễ ghi nhớ (để rõ ràng hơn có thể truyền tham số -v cho git commit để đưa tất cả các thay đổi khi thực hiện lệnh diff vào). </w:t>
-      </w:r>
-    </w:p>
-    <w:p>
-      <w:pPr>
-        <w:rPr>
-          <w:rFonts w:ascii="Times New Roman" w:hAnsi="Times New Roman"/>
-          <w:sz w:val="28"/>
-          <w:szCs w:val="28"/>
-        </w:rPr>
-      </w:pPr>
-      <w:r>
-        <w:rPr>
-          <w:rFonts w:ascii="Times New Roman" w:hAnsi="Times New Roman"/>
-          <w:sz w:val="28"/>
-          <w:szCs w:val="28"/>
-        </w:rPr>
-        <w:t xml:space="preserve">  + Khi thoát khỏi trình soạn thảo, git sẽ tạo commit của bạn với các thông báo đó.</w:t>
-      </w:r>
-    </w:p>
-    <w:p>
-      <w:pPr>
-        <w:rPr>
-          <w:rFonts w:ascii="Times New Roman" w:hAnsi="Times New Roman"/>
-          <w:sz w:val="28"/>
-          <w:szCs w:val="28"/>
-        </w:rPr>
-      </w:pPr>
-      <w:r>
-        <w:rPr>
-          <w:rFonts w:ascii="Times New Roman" w:hAnsi="Times New Roman"/>
-          <w:sz w:val="28"/>
-          <w:szCs w:val="28"/>
-        </w:rPr>
-        <w:t xml:space="preserve">  + có thể gõ trực tiếp thông điệp với lệnh commit: </w:t>
-      </w:r>
-    </w:p>
-    <w:p>
-      <w:pPr>
-        <w:rPr>
-          <w:rFonts w:ascii="Times New Roman" w:hAnsi="Times New Roman"/>
-          <w:sz w:val="28"/>
-          <w:szCs w:val="28"/>
-        </w:rPr>
-      </w:pPr>
-      <w:r>
-        <w:rPr>
-          <w:rFonts w:ascii="Times New Roman" w:hAnsi="Times New Roman"/>
-          <w:sz w:val="28"/>
-          <w:szCs w:val="28"/>
-        </w:rPr>
-        <w:t xml:space="preserve">    - "$ git commit -m "gõ vào nội dung thông điệp" ".</w:t>
+      <w:bookmarkStart w:id="11" w:name="_Toc501097655"/>
+      <w:r>
+        <w:rPr>
+          <w:rFonts w:ascii="Times New Roman" w:hAnsi="Times New Roman"/>
+          <w:sz w:val="28"/>
+          <w:szCs w:val="28"/>
+        </w:rPr>
+        <w:t>11. mv: Di chuyển tập tin:</w:t>
+      </w:r>
+      <w:bookmarkEnd w:id="11"/>
+    </w:p>
+    <w:p>
+      <w:pPr>
+        <w:rPr>
+          <w:rFonts w:ascii="Times New Roman" w:hAnsi="Times New Roman"/>
+          <w:sz w:val="28"/>
+          <w:szCs w:val="28"/>
+        </w:rPr>
+      </w:pPr>
+      <w:r>
+        <w:rPr>
+          <w:rFonts w:ascii="Times New Roman" w:hAnsi="Times New Roman"/>
+          <w:sz w:val="28"/>
+          <w:szCs w:val="28"/>
+        </w:rPr>
+        <w:t>- Nếu muốn di chuyển tập tin, có thể dùng lệnh:</w:t>
+      </w:r>
+    </w:p>
+    <w:p>
+      <w:pPr>
+        <w:rPr>
+          <w:rFonts w:ascii="Times New Roman" w:hAnsi="Times New Roman"/>
+          <w:sz w:val="28"/>
+          <w:szCs w:val="28"/>
+        </w:rPr>
+      </w:pPr>
+      <w:r>
+        <w:rPr>
+          <w:rFonts w:ascii="Times New Roman" w:hAnsi="Times New Roman"/>
+          <w:sz w:val="28"/>
+          <w:szCs w:val="28"/>
+        </w:rPr>
+        <w:t xml:space="preserve"> + "$ git mv file_from file_to"</w:t>
       </w:r>
     </w:p>
     <w:p>
@@ -2172,113 +2829,135 @@
           <w:szCs w:val="28"/>
         </w:rPr>
       </w:pPr>
-      <w:bookmarkStart w:id="9" w:name="_Toc501097653"/>
-      <w:r>
-        <w:rPr>
-          <w:rFonts w:ascii="Times New Roman" w:hAnsi="Times New Roman"/>
-          <w:sz w:val="28"/>
-          <w:szCs w:val="28"/>
-        </w:rPr>
-        <w:t>9. Bỏ qua khu vực tổ chức:</w:t>
-      </w:r>
-      <w:bookmarkEnd w:id="9"/>
-    </w:p>
-    <w:p>
-      <w:pPr>
-        <w:rPr>
-          <w:rFonts w:ascii="Times New Roman" w:hAnsi="Times New Roman"/>
-          <w:sz w:val="28"/>
-          <w:szCs w:val="28"/>
-        </w:rPr>
-      </w:pPr>
-      <w:r>
-        <w:rPr>
-          <w:rFonts w:ascii="Times New Roman" w:hAnsi="Times New Roman"/>
-          <w:sz w:val="28"/>
-          <w:szCs w:val="28"/>
-        </w:rPr>
-        <w:t>- Đôi khi khu vực tổ chức khiến quy trình làm việc của bạn trở nên phức tạp. Nếu bạn muốn bỏ qua bước này, chỉ cần thêm vào lựa chọn -a khi thực hiện git commit, Git sẽ tự động thêm tất cả các tập tin đã được theo dõi trước khi thực hiện lệnh commit, cho phép bạn bỏ qua bước git add, ví dụ:</w:t>
-      </w:r>
-    </w:p>
-    <w:p>
-      <w:pPr>
-        <w:rPr>
-          <w:rFonts w:ascii="Times New Roman" w:hAnsi="Times New Roman"/>
-          <w:sz w:val="28"/>
-          <w:szCs w:val="28"/>
-        </w:rPr>
-      </w:pPr>
-      <w:r>
-        <w:rPr>
-          <w:rFonts w:ascii="Times New Roman" w:hAnsi="Times New Roman"/>
-          <w:sz w:val="28"/>
-          <w:szCs w:val="28"/>
-        </w:rPr>
-        <w:t xml:space="preserve"> + "$ git commit -a -m 'gõ vào nội dung commit' ".</w:t>
-      </w:r>
-    </w:p>
-    <w:p>
-      <w:pPr>
-        <w:pStyle w:val="Heading1"/>
-        <w:rPr>
-          <w:rFonts w:ascii="Times New Roman" w:hAnsi="Times New Roman"/>
-          <w:sz w:val="28"/>
-          <w:szCs w:val="28"/>
-        </w:rPr>
-      </w:pPr>
-      <w:bookmarkStart w:id="10" w:name="_Toc501097654"/>
-      <w:r>
-        <w:rPr>
-          <w:rFonts w:ascii="Times New Roman" w:hAnsi="Times New Roman"/>
-          <w:sz w:val="28"/>
-          <w:szCs w:val="28"/>
-        </w:rPr>
-        <w:t>10. rm: Xoá tập tin:</w:t>
-      </w:r>
-      <w:bookmarkEnd w:id="10"/>
-    </w:p>
-    <w:p>
-      <w:pPr>
-        <w:rPr>
-          <w:rFonts w:ascii="Times New Roman" w:hAnsi="Times New Roman"/>
-          <w:sz w:val="28"/>
-          <w:szCs w:val="28"/>
-        </w:rPr>
-      </w:pPr>
-      <w:r>
-        <w:rPr>
-          <w:rFonts w:ascii="Times New Roman" w:hAnsi="Times New Roman"/>
-          <w:sz w:val="28"/>
-          <w:szCs w:val="28"/>
-        </w:rPr>
-        <w:t>- Để xoá một tập tin khỏi Git, bạn phải xoá nó khỏi danh sách được theo dõi (chính xác hơn, xoá nó khỏi khu vực tổ chức) và sau đó commit. Lệnh git rm thực hiện điều đó và cũng xoá tập tin khỏi thư mục làm việc vì thế bạn sẽ không thấy nó như là tập tin không được theo dõi trong những lần tiếp theo.</w:t>
-      </w:r>
-    </w:p>
-    <w:p>
-      <w:pPr>
-        <w:rPr>
-          <w:rFonts w:ascii="Times New Roman" w:hAnsi="Times New Roman"/>
-          <w:sz w:val="28"/>
-          <w:szCs w:val="28"/>
-        </w:rPr>
-      </w:pPr>
-      <w:r>
-        <w:rPr>
-          <w:rFonts w:ascii="Times New Roman" w:hAnsi="Times New Roman"/>
-          <w:sz w:val="28"/>
-          <w:szCs w:val="28"/>
-        </w:rPr>
-        <w:t>- Nếu bạn muốn giữ tập tin trong thư mục làm việc nhưng không thêm chúng vào khu vực tổ chức (lưu tập tin trên ổ cứng nhưng không muốn Git theo dõi chúng). Điều này đặc biệt hữu ích nếu như bạn quên thêm nó vào tập .gitignore và vô tình tổ chức (stage) chúng, ví dụ như một tập tin nhật ký lớn hoặc rất nhiều tập tin .a. Để làm được điều này, hãy sử dụng lựa chọn --cached, ví dụ:</w:t>
-      </w:r>
-    </w:p>
-    <w:p>
-      <w:pPr>
-        <w:rPr>
-          <w:rFonts w:ascii="Times New Roman" w:hAnsi="Times New Roman"/>
-          <w:sz w:val="28"/>
-          <w:szCs w:val="28"/>
-        </w:rPr>
-      </w:pPr>
+      <w:bookmarkStart w:id="12" w:name="_Toc501097656"/>
+      <w:r>
+        <w:rPr>
+          <w:rFonts w:ascii="Times New Roman" w:hAnsi="Times New Roman"/>
+          <w:sz w:val="28"/>
+          <w:szCs w:val="28"/>
+        </w:rPr>
+        <w:t>12. log: Xem lịch sử commit:</w:t>
+      </w:r>
+      <w:bookmarkEnd w:id="12"/>
+    </w:p>
+    <w:p>
+      <w:pPr>
+        <w:rPr>
+          <w:rFonts w:ascii="Times New Roman" w:hAnsi="Times New Roman"/>
+          <w:sz w:val="28"/>
+          <w:szCs w:val="28"/>
+        </w:rPr>
+      </w:pPr>
+      <w:r>
+        <w:rPr>
+          <w:rFonts w:ascii="Times New Roman" w:hAnsi="Times New Roman"/>
+          <w:sz w:val="28"/>
+          <w:szCs w:val="28"/>
+        </w:rPr>
+        <w:t xml:space="preserve">- Mặc định, không sử dụng tham số nào, git log liệt kê các commit được thực hiện trong kho chứa đó theo thứ tự thời gian. </w:t>
+      </w:r>
+    </w:p>
+    <w:p>
+      <w:pPr>
+        <w:rPr>
+          <w:rFonts w:ascii="Times New Roman" w:hAnsi="Times New Roman"/>
+          <w:sz w:val="28"/>
+          <w:szCs w:val="28"/>
+        </w:rPr>
+      </w:pPr>
+      <w:r>
+        <w:rPr>
+          <w:rFonts w:ascii="Times New Roman" w:hAnsi="Times New Roman"/>
+          <w:sz w:val="28"/>
+          <w:szCs w:val="28"/>
+        </w:rPr>
+        <w:t>- Các tuỳ chọn: Một trong các tuỳ chọn hữu ích nhất là -p, nó hiện thị diff của từng commit. Bạn cũng có thể dùng -2 để giới hạn chỉ hiển thị hai commit gần nhất.</w:t>
+      </w:r>
+    </w:p>
+    <w:p>
+      <w:pPr>
+        <w:rPr>
+          <w:rFonts w:ascii="Times New Roman" w:hAnsi="Times New Roman"/>
+          <w:sz w:val="28"/>
+          <w:szCs w:val="28"/>
+        </w:rPr>
+      </w:pPr>
+      <w:r>
+        <w:rPr>
+          <w:rFonts w:ascii="Times New Roman" w:hAnsi="Times New Roman"/>
+          <w:sz w:val="28"/>
+          <w:szCs w:val="28"/>
+        </w:rPr>
+        <w:t>- "$ git log -U1 --word-diff": để xem diff một cách tổng quát thay vì xem từng dòng theo cách thông thường.</w:t>
+      </w:r>
+    </w:p>
+    <w:p>
+      <w:pPr>
+        <w:rPr>
+          <w:rFonts w:ascii="Times New Roman" w:hAnsi="Times New Roman"/>
+          <w:sz w:val="28"/>
+          <w:szCs w:val="28"/>
+        </w:rPr>
+      </w:pPr>
+      <w:r>
+        <w:rPr>
+          <w:rFonts w:ascii="Times New Roman" w:hAnsi="Times New Roman"/>
+          <w:sz w:val="28"/>
+          <w:szCs w:val="28"/>
+        </w:rPr>
+        <w:t xml:space="preserve"> + Thay đổi được hiển thị ngay trên một dòng. Bạn có thể thấy phần thêm mới được bao quanh trong {+ +} còn phần xoá đi thì trong [- -]. </w:t>
+      </w:r>
+    </w:p>
+    <w:p>
+      <w:pPr>
+        <w:rPr>
+          <w:rFonts w:ascii="Times New Roman" w:hAnsi="Times New Roman"/>
+          <w:sz w:val="28"/>
+          <w:szCs w:val="28"/>
+        </w:rPr>
+      </w:pPr>
+      <w:r>
+        <w:rPr>
+          <w:rFonts w:ascii="Times New Roman" w:hAnsi="Times New Roman"/>
+          <w:sz w:val="28"/>
+          <w:szCs w:val="28"/>
+        </w:rPr>
+        <w:t>- "$ git log --stat": xem một số thống kê tóm tắt cho mỗi commit.</w:t>
+      </w:r>
+    </w:p>
+    <w:p>
+      <w:pPr>
+        <w:rPr>
+          <w:rFonts w:ascii="Times New Roman" w:hAnsi="Times New Roman"/>
+          <w:sz w:val="28"/>
+          <w:szCs w:val="28"/>
+        </w:rPr>
+      </w:pPr>
+      <w:r>
+        <w:rPr>
+          <w:rFonts w:ascii="Times New Roman" w:hAnsi="Times New Roman"/>
+          <w:sz w:val="28"/>
+          <w:szCs w:val="28"/>
+        </w:rPr>
+        <w:t>- "--pretty": thay đổi phần hiển thị ra theo các cách khác nhau. Có một số lựa chọn được cung cấp sẵn cho bạn sử dụng. Lựa chọn oneline in mỗi commit trên một dòng, có ích khi bạn xem nhiều commit cùng lúc. Ngoài ra các lựa chọn short, full, và fuller hiện thị gần như tương tự nhau với ít hoặc nhiều thông tin hơn theo cùng thứ tự.</w:t>
+      </w:r>
+    </w:p>
+    <w:p>
+      <w:pPr>
+        <w:rPr>
+          <w:rFonts w:ascii="Times New Roman" w:hAnsi="Times New Roman"/>
+          <w:sz w:val="28"/>
+          <w:szCs w:val="28"/>
+        </w:rPr>
+      </w:pPr>
+      <w:r>
+        <w:rPr>
+          <w:rFonts w:ascii="Times New Roman" w:hAnsi="Times New Roman"/>
+          <w:sz w:val="28"/>
+          <w:szCs w:val="28"/>
+        </w:rPr>
+        <w:t xml:space="preserve">- "format": cho phép bạn chỉ định định dạng riêng của phần hiện thị. Nó đặc biệt hữu ích khi bạn đang xuất ra cho các máy phân tích thông tin (machine parsing) - </w:t>
+      </w:r>
       <w:r>
         <w:rPr>
           <w:rFonts w:ascii="Times New Roman" w:hAnsi="Times New Roman"/>
@@ -2286,200 +2965,7 @@
           <w:szCs w:val="28"/>
         </w:rPr>
         <w:lastRenderedPageBreak/>
-        <w:t xml:space="preserve"> + "$ git rm --cached readme.txt"</w:t>
-      </w:r>
-    </w:p>
-    <w:p>
-      <w:pPr>
-        <w:pStyle w:val="Heading1"/>
-        <w:rPr>
-          <w:rFonts w:ascii="Times New Roman" w:hAnsi="Times New Roman"/>
-          <w:sz w:val="28"/>
-          <w:szCs w:val="28"/>
-        </w:rPr>
-      </w:pPr>
-      <w:bookmarkStart w:id="11" w:name="_Toc501097655"/>
-      <w:r>
-        <w:rPr>
-          <w:rFonts w:ascii="Times New Roman" w:hAnsi="Times New Roman"/>
-          <w:sz w:val="28"/>
-          <w:szCs w:val="28"/>
-        </w:rPr>
-        <w:t>11. mv: Di chuyển tập tin:</w:t>
-      </w:r>
-      <w:bookmarkEnd w:id="11"/>
-    </w:p>
-    <w:p>
-      <w:pPr>
-        <w:rPr>
-          <w:rFonts w:ascii="Times New Roman" w:hAnsi="Times New Roman"/>
-          <w:sz w:val="28"/>
-          <w:szCs w:val="28"/>
-        </w:rPr>
-      </w:pPr>
-      <w:r>
-        <w:rPr>
-          <w:rFonts w:ascii="Times New Roman" w:hAnsi="Times New Roman"/>
-          <w:sz w:val="28"/>
-          <w:szCs w:val="28"/>
-        </w:rPr>
-        <w:t>- Nếu muốn di chuyển tập tin, có thể dùng lệnh:</w:t>
-      </w:r>
-    </w:p>
-    <w:p>
-      <w:pPr>
-        <w:rPr>
-          <w:rFonts w:ascii="Times New Roman" w:hAnsi="Times New Roman"/>
-          <w:sz w:val="28"/>
-          <w:szCs w:val="28"/>
-        </w:rPr>
-      </w:pPr>
-      <w:r>
-        <w:rPr>
-          <w:rFonts w:ascii="Times New Roman" w:hAnsi="Times New Roman"/>
-          <w:sz w:val="28"/>
-          <w:szCs w:val="28"/>
-        </w:rPr>
-        <w:t xml:space="preserve"> + "$ git mv file_from file_to"</w:t>
-      </w:r>
-    </w:p>
-    <w:p>
-      <w:pPr>
-        <w:pStyle w:val="Heading1"/>
-        <w:rPr>
-          <w:rFonts w:ascii="Times New Roman" w:hAnsi="Times New Roman"/>
-          <w:sz w:val="28"/>
-          <w:szCs w:val="28"/>
-        </w:rPr>
-      </w:pPr>
-      <w:bookmarkStart w:id="12" w:name="_Toc501097656"/>
-      <w:r>
-        <w:rPr>
-          <w:rFonts w:ascii="Times New Roman" w:hAnsi="Times New Roman"/>
-          <w:sz w:val="28"/>
-          <w:szCs w:val="28"/>
-        </w:rPr>
-        <w:t>12. log: Xem lịch sử commit:</w:t>
-      </w:r>
-      <w:bookmarkEnd w:id="12"/>
-    </w:p>
-    <w:p>
-      <w:pPr>
-        <w:rPr>
-          <w:rFonts w:ascii="Times New Roman" w:hAnsi="Times New Roman"/>
-          <w:sz w:val="28"/>
-          <w:szCs w:val="28"/>
-        </w:rPr>
-      </w:pPr>
-      <w:r>
-        <w:rPr>
-          <w:rFonts w:ascii="Times New Roman" w:hAnsi="Times New Roman"/>
-          <w:sz w:val="28"/>
-          <w:szCs w:val="28"/>
-        </w:rPr>
-        <w:t xml:space="preserve">- Mặc định, không sử dụng tham số nào, git log liệt kê các commit được thực hiện trong kho chứa đó theo thứ tự thời gian. </w:t>
-      </w:r>
-    </w:p>
-    <w:p>
-      <w:pPr>
-        <w:rPr>
-          <w:rFonts w:ascii="Times New Roman" w:hAnsi="Times New Roman"/>
-          <w:sz w:val="28"/>
-          <w:szCs w:val="28"/>
-        </w:rPr>
-      </w:pPr>
-      <w:r>
-        <w:rPr>
-          <w:rFonts w:ascii="Times New Roman" w:hAnsi="Times New Roman"/>
-          <w:sz w:val="28"/>
-          <w:szCs w:val="28"/>
-        </w:rPr>
-        <w:t>- Các tuỳ chọn: Một trong các tuỳ chọn hữu ích nhất là -p, nó hiện thị diff của từng commit. Bạn cũng có thể dùng -2 để giới hạn chỉ hiển thị hai commit gần nhất.</w:t>
-      </w:r>
-    </w:p>
-    <w:p>
-      <w:pPr>
-        <w:rPr>
-          <w:rFonts w:ascii="Times New Roman" w:hAnsi="Times New Roman"/>
-          <w:sz w:val="28"/>
-          <w:szCs w:val="28"/>
-        </w:rPr>
-      </w:pPr>
-      <w:r>
-        <w:rPr>
-          <w:rFonts w:ascii="Times New Roman" w:hAnsi="Times New Roman"/>
-          <w:sz w:val="28"/>
-          <w:szCs w:val="28"/>
-        </w:rPr>
-        <w:t>- "$ git log -U1 --word-diff": để xem diff một cách tổng quát thay vì xem từng dòng theo cách thông thường.</w:t>
-      </w:r>
-    </w:p>
-    <w:p>
-      <w:pPr>
-        <w:rPr>
-          <w:rFonts w:ascii="Times New Roman" w:hAnsi="Times New Roman"/>
-          <w:sz w:val="28"/>
-          <w:szCs w:val="28"/>
-        </w:rPr>
-      </w:pPr>
-      <w:r>
-        <w:rPr>
-          <w:rFonts w:ascii="Times New Roman" w:hAnsi="Times New Roman"/>
-          <w:sz w:val="28"/>
-          <w:szCs w:val="28"/>
-        </w:rPr>
-        <w:t xml:space="preserve"> + Thay đổi được hiển thị ngay trên một dòng. Bạn có thể thấy phần thêm mới được bao quanh trong {+ +} còn phần xoá đi thì trong [- -]. </w:t>
-      </w:r>
-    </w:p>
-    <w:p>
-      <w:pPr>
-        <w:rPr>
-          <w:rFonts w:ascii="Times New Roman" w:hAnsi="Times New Roman"/>
-          <w:sz w:val="28"/>
-          <w:szCs w:val="28"/>
-        </w:rPr>
-      </w:pPr>
-      <w:r>
-        <w:rPr>
-          <w:rFonts w:ascii="Times New Roman" w:hAnsi="Times New Roman"/>
-          <w:sz w:val="28"/>
-          <w:szCs w:val="28"/>
-        </w:rPr>
-        <w:t>- "$ git log --stat": xem một số thống kê tóm tắt cho mỗi commit.</w:t>
-      </w:r>
-    </w:p>
-    <w:p>
-      <w:pPr>
-        <w:rPr>
-          <w:rFonts w:ascii="Times New Roman" w:hAnsi="Times New Roman"/>
-          <w:sz w:val="28"/>
-          <w:szCs w:val="28"/>
-        </w:rPr>
-      </w:pPr>
-      <w:r>
-        <w:rPr>
-          <w:rFonts w:ascii="Times New Roman" w:hAnsi="Times New Roman"/>
-          <w:sz w:val="28"/>
-          <w:szCs w:val="28"/>
-        </w:rPr>
-        <w:t>- "--pretty": thay đổi phần hiển thị ra theo các cách khác nhau. Có một số lựa chọn được cung cấp sẵn cho bạn sử dụng. Lựa chọn oneline in mỗi commit trên một dòng, có ích khi bạn xem nhiều commit cùng lúc. Ngoài ra các lựa chọn short, full, và fuller hiện thị gần như tương tự nhau với ít hoặc nhiều thông tin hơn theo cùng thứ tự.</w:t>
-      </w:r>
-    </w:p>
-    <w:p>
-      <w:pPr>
-        <w:rPr>
-          <w:rFonts w:ascii="Times New Roman" w:hAnsi="Times New Roman"/>
-          <w:sz w:val="28"/>
-          <w:szCs w:val="28"/>
-        </w:rPr>
-      </w:pPr>
-      <w:r>
-        <w:rPr>
-          <w:rFonts w:ascii="Times New Roman" w:hAnsi="Times New Roman"/>
-          <w:sz w:val="28"/>
-          <w:szCs w:val="28"/>
-        </w:rPr>
-        <w:t>- "format": cho phép bạn chỉ định định dạng riêng của phần hiện thị. Nó đặc biệt hữu ích khi bạn đang xuất ra cho các máy phân tích thông tin (machine parsing) - vì bạn là người chỉ rõ định dạng, nên bạn sẽ biết được nó không bị thay đổi cùng với các cập nhật sau này của Git, ví dụ:</w:t>
+        <w:t>vì bạn là người chỉ rõ định dạng, nên bạn sẽ biết được nó không bị thay đổi cùng với các cập nhật sau này của Git, ví dụ:</w:t>
       </w:r>
     </w:p>
     <w:p>
@@ -2830,7 +3316,6 @@
                 <w:sz w:val="28"/>
                 <w:szCs w:val="28"/>
               </w:rPr>
-              <w:lastRenderedPageBreak/>
               <w:t>%p</w:t>
             </w:r>
           </w:p>
@@ -3465,6 +3950,7 @@
           <w:sz w:val="28"/>
           <w:szCs w:val="28"/>
         </w:rPr>
+        <w:lastRenderedPageBreak/>
         <w:t xml:space="preserve"> + bạn cũng có thể chỉ định một ngày cụ thể ("2008-01-15") hoặc tương đối như "2 years 1 day 3 minutes ago".</w:t>
       </w:r>
     </w:p>
@@ -3744,7 +4230,6 @@
                 <w:sz w:val="28"/>
                 <w:szCs w:val="28"/>
               </w:rPr>
-              <w:lastRenderedPageBreak/>
               <w:t>--committer</w:t>
             </w:r>
           </w:p>
@@ -3979,6 +4464,67 @@
           <w:szCs w:val="28"/>
         </w:rPr>
         <w:t xml:space="preserve"> + Đây là một câu lệnh nguy hiểm, bất kỳ thay đổi nào được thực hiện trên tập tin đó không còn nữa.</w:t>
+      </w:r>
+    </w:p>
+    <w:p>
+      <w:pPr>
+        <w:rPr>
+          <w:rFonts w:ascii="Times New Roman" w:hAnsi="Times New Roman"/>
+          <w:sz w:val="28"/>
+          <w:szCs w:val="28"/>
+        </w:rPr>
+      </w:pPr>
+    </w:p>
+    <w:p>
+      <w:pPr>
+        <w:pStyle w:val="Heading1"/>
+        <w:rPr>
+          <w:rFonts w:ascii="Times New Roman" w:hAnsi="Times New Roman"/>
+          <w:sz w:val="28"/>
+          <w:szCs w:val="28"/>
+        </w:rPr>
+      </w:pPr>
+      <w:r>
+        <w:rPr>
+          <w:rFonts w:ascii="Times New Roman" w:hAnsi="Times New Roman"/>
+          <w:sz w:val="28"/>
+          <w:szCs w:val="28"/>
+        </w:rPr>
+        <w:lastRenderedPageBreak/>
+        <w:t xml:space="preserve">** </w:t>
+      </w:r>
+      <w:r>
+        <w:rPr>
+          <w:rFonts w:ascii="Times New Roman" w:hAnsi="Times New Roman"/>
+          <w:sz w:val="28"/>
+          <w:szCs w:val="28"/>
+        </w:rPr>
+        <w:t>$ git remote show origin</w:t>
+      </w:r>
+    </w:p>
+    <w:p>
+      <w:pPr>
+        <w:rPr>
+          <w:rFonts w:ascii="Times New Roman" w:hAnsi="Times New Roman" w:cs="Times New Roman"/>
+          <w:sz w:val="28"/>
+          <w:szCs w:val="28"/>
+        </w:rPr>
+      </w:pPr>
+      <w:r>
+        <w:rPr>
+          <w:rFonts w:ascii="Times New Roman" w:hAnsi="Times New Roman" w:cs="Times New Roman"/>
+          <w:sz w:val="28"/>
+          <w:szCs w:val="28"/>
+        </w:rPr>
+        <w:t>Để kiểm tra tình trạng các nhánh ở local với master</w:t>
+      </w:r>
+      <w:r>
+        <w:rPr>
+          <w:rFonts w:ascii="Times New Roman" w:hAnsi="Times New Roman" w:cs="Times New Roman"/>
+          <w:sz w:val="28"/>
+          <w:szCs w:val="28"/>
+        </w:rPr>
+        <w:t>.s</w:t>
       </w:r>
     </w:p>
     <w:sectPr>
@@ -4406,6 +4952,52 @@
       <w:szCs w:val="32"/>
     </w:rPr>
   </w:style>
+  <w:style w:type="paragraph" w:styleId="Heading2">
+    <w:name w:val="heading 2"/>
+    <w:basedOn w:val="Normal"/>
+    <w:next w:val="Normal"/>
+    <w:link w:val="Heading2Char"/>
+    <w:uiPriority w:val="9"/>
+    <w:semiHidden/>
+    <w:unhideWhenUsed/>
+    <w:qFormat/>
+    <w:rsid w:val="0000200A"/>
+    <w:pPr>
+      <w:keepNext/>
+      <w:keepLines/>
+      <w:spacing w:before="40" w:after="0"/>
+      <w:outlineLvl w:val="1"/>
+    </w:pPr>
+    <w:rPr>
+      <w:rFonts w:asciiTheme="majorHAnsi" w:eastAsiaTheme="majorEastAsia" w:hAnsiTheme="majorHAnsi" w:cstheme="majorBidi"/>
+      <w:color w:val="2E74B5" w:themeColor="accent1" w:themeShade="BF"/>
+      <w:sz w:val="26"/>
+      <w:szCs w:val="26"/>
+    </w:rPr>
+  </w:style>
+  <w:style w:type="paragraph" w:styleId="Heading3">
+    <w:name w:val="heading 3"/>
+    <w:basedOn w:val="Normal"/>
+    <w:next w:val="Normal"/>
+    <w:link w:val="Heading3Char"/>
+    <w:uiPriority w:val="9"/>
+    <w:semiHidden/>
+    <w:unhideWhenUsed/>
+    <w:qFormat/>
+    <w:rsid w:val="0000200A"/>
+    <w:pPr>
+      <w:keepNext/>
+      <w:keepLines/>
+      <w:spacing w:before="40" w:after="0"/>
+      <w:outlineLvl w:val="2"/>
+    </w:pPr>
+    <w:rPr>
+      <w:rFonts w:asciiTheme="majorHAnsi" w:eastAsiaTheme="majorEastAsia" w:hAnsiTheme="majorHAnsi" w:cstheme="majorBidi"/>
+      <w:color w:val="1F4D78" w:themeColor="accent1" w:themeShade="7F"/>
+      <w:sz w:val="24"/>
+      <w:szCs w:val="24"/>
+    </w:rPr>
+  </w:style>
   <w:style w:type="character" w:default="1" w:styleId="DefaultParagraphFont">
     <w:name w:val="Default Paragraph Font"/>
     <w:uiPriority w:val="1"/>
@@ -4498,6 +5090,34 @@
     <w:rPr>
       <w:color w:val="0563C1" w:themeColor="hyperlink"/>
       <w:u w:val="single"/>
+    </w:rPr>
+  </w:style>
+  <w:style w:type="character" w:customStyle="1" w:styleId="Heading3Char">
+    <w:name w:val="Heading 3 Char"/>
+    <w:basedOn w:val="DefaultParagraphFont"/>
+    <w:link w:val="Heading3"/>
+    <w:uiPriority w:val="9"/>
+    <w:semiHidden/>
+    <w:rsid w:val="0000200A"/>
+    <w:rPr>
+      <w:rFonts w:asciiTheme="majorHAnsi" w:eastAsiaTheme="majorEastAsia" w:hAnsiTheme="majorHAnsi" w:cstheme="majorBidi"/>
+      <w:color w:val="1F4D78" w:themeColor="accent1" w:themeShade="7F"/>
+      <w:sz w:val="24"/>
+      <w:szCs w:val="24"/>
+    </w:rPr>
+  </w:style>
+  <w:style w:type="character" w:customStyle="1" w:styleId="Heading2Char">
+    <w:name w:val="Heading 2 Char"/>
+    <w:basedOn w:val="DefaultParagraphFont"/>
+    <w:link w:val="Heading2"/>
+    <w:uiPriority w:val="9"/>
+    <w:semiHidden/>
+    <w:rsid w:val="0000200A"/>
+    <w:rPr>
+      <w:rFonts w:asciiTheme="majorHAnsi" w:eastAsiaTheme="majorEastAsia" w:hAnsiTheme="majorHAnsi" w:cstheme="majorBidi"/>
+      <w:color w:val="2E74B5" w:themeColor="accent1" w:themeShade="BF"/>
+      <w:sz w:val="26"/>
+      <w:szCs w:val="26"/>
     </w:rPr>
   </w:style>
 </w:styles>
@@ -4769,7 +5389,7 @@
 </file>
 
 <file path=customXml/itemProps1.xml><?xml version="1.0" encoding="utf-8"?>
-<ds:datastoreItem xmlns:ds="http://schemas.openxmlformats.org/officeDocument/2006/customXml" ds:itemID="{5DD6561B-9E24-4FB8-8139-D1BB36340992}">
+<ds:datastoreItem xmlns:ds="http://schemas.openxmlformats.org/officeDocument/2006/customXml" ds:itemID="{5060C4DC-2483-432D-842E-8D0E535C1DFC}">
   <ds:schemaRefs>
     <ds:schemaRef ds:uri="http://schemas.openxmlformats.org/officeDocument/2006/bibliography"/>
   </ds:schemaRefs>

</xml_diff>